<commit_message>
Few adjustments to report
</commit_message>
<xml_diff>
--- a/Project Files/Software Engineering Assignment/Software Engineering Assignment 2.docx
+++ b/Project Files/Software Engineering Assignment/Software Engineering Assignment 2.docx
@@ -670,7 +670,7 @@
             </w:rPr>
             <w:fldChar w:fldCharType="separate"/>
           </w:r>
-          <w:hyperlink w:anchor="_Toc163988283" w:history="1">
+          <w:hyperlink w:anchor="_Toc163988855" w:history="1">
             <w:r>
               <w:rPr>
                 <w:rStyle w:val="Hyperlink"/>
@@ -697,7 +697,7 @@
                 <w:noProof/>
                 <w:webHidden/>
               </w:rPr>
-              <w:instrText xml:space="preserve"> PAGEREF _Toc163988283 \h </w:instrText>
+              <w:instrText xml:space="preserve"> PAGEREF _Toc163988855 \h </w:instrText>
             </w:r>
             <w:r>
               <w:rPr>
@@ -745,7 +745,7 @@
               <w:lang w:eastAsia="en-GB"/>
             </w:rPr>
           </w:pPr>
-          <w:hyperlink w:anchor="_Toc163988284" w:history="1">
+          <w:hyperlink w:anchor="_Toc163988856" w:history="1">
             <w:r>
               <w:rPr>
                 <w:rStyle w:val="Hyperlink"/>
@@ -772,7 +772,7 @@
                 <w:noProof/>
                 <w:webHidden/>
               </w:rPr>
-              <w:instrText xml:space="preserve"> PAGEREF _Toc163988284 \h </w:instrText>
+              <w:instrText xml:space="preserve"> PAGEREF _Toc163988856 \h </w:instrText>
             </w:r>
             <w:r>
               <w:rPr>
@@ -818,7 +818,7 @@
               <w:lang w:eastAsia="en-GB"/>
             </w:rPr>
           </w:pPr>
-          <w:hyperlink w:anchor="_Toc163988285" w:history="1">
+          <w:hyperlink w:anchor="_Toc163988857" w:history="1">
             <w:r>
               <w:rPr>
                 <w:rStyle w:val="Hyperlink"/>
@@ -845,7 +845,7 @@
                 <w:noProof/>
                 <w:webHidden/>
               </w:rPr>
-              <w:instrText xml:space="preserve"> PAGEREF _Toc163988285 \h </w:instrText>
+              <w:instrText xml:space="preserve"> PAGEREF _Toc163988857 \h </w:instrText>
             </w:r>
             <w:r>
               <w:rPr>
@@ -891,7 +891,7 @@
               <w:lang w:eastAsia="en-GB"/>
             </w:rPr>
           </w:pPr>
-          <w:hyperlink w:anchor="_Toc163988286" w:history="1">
+          <w:hyperlink w:anchor="_Toc163988858" w:history="1">
             <w:r>
               <w:rPr>
                 <w:rStyle w:val="Hyperlink"/>
@@ -918,7 +918,7 @@
                 <w:noProof/>
                 <w:webHidden/>
               </w:rPr>
-              <w:instrText xml:space="preserve"> PAGEREF _Toc163988286 \h </w:instrText>
+              <w:instrText xml:space="preserve"> PAGEREF _Toc163988858 \h </w:instrText>
             </w:r>
             <w:r>
               <w:rPr>
@@ -964,7 +964,7 @@
               <w:lang w:eastAsia="en-GB"/>
             </w:rPr>
           </w:pPr>
-          <w:hyperlink w:anchor="_Toc163988287" w:history="1">
+          <w:hyperlink w:anchor="_Toc163988859" w:history="1">
             <w:r>
               <w:rPr>
                 <w:rStyle w:val="Hyperlink"/>
@@ -991,7 +991,7 @@
                 <w:noProof/>
                 <w:webHidden/>
               </w:rPr>
-              <w:instrText xml:space="preserve"> PAGEREF _Toc163988287 \h </w:instrText>
+              <w:instrText xml:space="preserve"> PAGEREF _Toc163988859 \h </w:instrText>
             </w:r>
             <w:r>
               <w:rPr>
@@ -1039,7 +1039,7 @@
               <w:lang w:eastAsia="en-GB"/>
             </w:rPr>
           </w:pPr>
-          <w:hyperlink w:anchor="_Toc163988288" w:history="1">
+          <w:hyperlink w:anchor="_Toc163988860" w:history="1">
             <w:r>
               <w:rPr>
                 <w:rStyle w:val="Hyperlink"/>
@@ -1066,7 +1066,7 @@
                 <w:noProof/>
                 <w:webHidden/>
               </w:rPr>
-              <w:instrText xml:space="preserve"> PAGEREF _Toc163988288 \h </w:instrText>
+              <w:instrText xml:space="preserve"> PAGEREF _Toc163988860 \h </w:instrText>
             </w:r>
             <w:r>
               <w:rPr>
@@ -1114,7 +1114,7 @@
               <w:lang w:eastAsia="en-GB"/>
             </w:rPr>
           </w:pPr>
-          <w:hyperlink w:anchor="_Toc163988289" w:history="1">
+          <w:hyperlink w:anchor="_Toc163988861" w:history="1">
             <w:r>
               <w:rPr>
                 <w:rStyle w:val="Hyperlink"/>
@@ -1141,7 +1141,7 @@
                 <w:noProof/>
                 <w:webHidden/>
               </w:rPr>
-              <w:instrText xml:space="preserve"> PAGEREF _Toc163988289 \h </w:instrText>
+              <w:instrText xml:space="preserve"> PAGEREF _Toc163988861 \h </w:instrText>
             </w:r>
             <w:r>
               <w:rPr>
@@ -1189,7 +1189,7 @@
               <w:lang w:eastAsia="en-GB"/>
             </w:rPr>
           </w:pPr>
-          <w:hyperlink w:anchor="_Toc163988290" w:history="1">
+          <w:hyperlink w:anchor="_Toc163988862" w:history="1">
             <w:r>
               <w:rPr>
                 <w:rStyle w:val="Hyperlink"/>
@@ -1216,7 +1216,7 @@
                 <w:noProof/>
                 <w:webHidden/>
               </w:rPr>
-              <w:instrText xml:space="preserve"> PAGEREF _Toc163988290 \h </w:instrText>
+              <w:instrText xml:space="preserve"> PAGEREF _Toc163988862 \h </w:instrText>
             </w:r>
             <w:r>
               <w:rPr>
@@ -1262,7 +1262,7 @@
               <w:lang w:eastAsia="en-GB"/>
             </w:rPr>
           </w:pPr>
-          <w:hyperlink w:anchor="_Toc163988291" w:history="1">
+          <w:hyperlink w:anchor="_Toc163988863" w:history="1">
             <w:r>
               <w:rPr>
                 <w:rStyle w:val="Hyperlink"/>
@@ -1289,7 +1289,7 @@
                 <w:noProof/>
                 <w:webHidden/>
               </w:rPr>
-              <w:instrText xml:space="preserve"> PAGEREF _Toc163988291 \h </w:instrText>
+              <w:instrText xml:space="preserve"> PAGEREF _Toc163988863 \h </w:instrText>
             </w:r>
             <w:r>
               <w:rPr>
@@ -1335,7 +1335,7 @@
               <w:lang w:eastAsia="en-GB"/>
             </w:rPr>
           </w:pPr>
-          <w:hyperlink w:anchor="_Toc163988292" w:history="1">
+          <w:hyperlink w:anchor="_Toc163988864" w:history="1">
             <w:r>
               <w:rPr>
                 <w:rStyle w:val="Hyperlink"/>
@@ -1362,7 +1362,7 @@
                 <w:noProof/>
                 <w:webHidden/>
               </w:rPr>
-              <w:instrText xml:space="preserve"> PAGEREF _Toc163988292 \h </w:instrText>
+              <w:instrText xml:space="preserve"> PAGEREF _Toc163988864 \h </w:instrText>
             </w:r>
             <w:r>
               <w:rPr>
@@ -1408,7 +1408,7 @@
               <w:lang w:eastAsia="en-GB"/>
             </w:rPr>
           </w:pPr>
-          <w:hyperlink w:anchor="_Toc163988293" w:history="1">
+          <w:hyperlink w:anchor="_Toc163988865" w:history="1">
             <w:r>
               <w:rPr>
                 <w:rStyle w:val="Hyperlink"/>
@@ -1436,7 +1436,7 @@
                 <w:noProof/>
                 <w:webHidden/>
               </w:rPr>
-              <w:instrText xml:space="preserve"> PAGEREF _Toc163988293 \h </w:instrText>
+              <w:instrText xml:space="preserve"> PAGEREF _Toc163988865 \h </w:instrText>
             </w:r>
             <w:r>
               <w:rPr>
@@ -1482,7 +1482,7 @@
               <w:lang w:eastAsia="en-GB"/>
             </w:rPr>
           </w:pPr>
-          <w:hyperlink w:anchor="_Toc163988294" w:history="1">
+          <w:hyperlink w:anchor="_Toc163988866" w:history="1">
             <w:r>
               <w:rPr>
                 <w:rStyle w:val="Hyperlink"/>
@@ -1510,7 +1510,7 @@
                 <w:noProof/>
                 <w:webHidden/>
               </w:rPr>
-              <w:instrText xml:space="preserve"> PAGEREF _Toc163988294 \h </w:instrText>
+              <w:instrText xml:space="preserve"> PAGEREF _Toc163988866 \h </w:instrText>
             </w:r>
             <w:r>
               <w:rPr>
@@ -1556,7 +1556,7 @@
               <w:lang w:eastAsia="en-GB"/>
             </w:rPr>
           </w:pPr>
-          <w:hyperlink w:anchor="_Toc163988295" w:history="1">
+          <w:hyperlink w:anchor="_Toc163988867" w:history="1">
             <w:r>
               <w:rPr>
                 <w:rStyle w:val="Hyperlink"/>
@@ -1584,7 +1584,7 @@
                 <w:noProof/>
                 <w:webHidden/>
               </w:rPr>
-              <w:instrText xml:space="preserve"> PAGEREF _Toc163988295 \h </w:instrText>
+              <w:instrText xml:space="preserve"> PAGEREF _Toc163988867 \h </w:instrText>
             </w:r>
             <w:r>
               <w:rPr>
@@ -1630,7 +1630,7 @@
               <w:lang w:eastAsia="en-GB"/>
             </w:rPr>
           </w:pPr>
-          <w:hyperlink w:anchor="_Toc163988296" w:history="1">
+          <w:hyperlink w:anchor="_Toc163988868" w:history="1">
             <w:r>
               <w:rPr>
                 <w:rStyle w:val="Hyperlink"/>
@@ -1658,7 +1658,7 @@
                 <w:noProof/>
                 <w:webHidden/>
               </w:rPr>
-              <w:instrText xml:space="preserve"> PAGEREF _Toc163988296 \h </w:instrText>
+              <w:instrText xml:space="preserve"> PAGEREF _Toc163988868 \h </w:instrText>
             </w:r>
             <w:r>
               <w:rPr>
@@ -1704,7 +1704,7 @@
               <w:lang w:eastAsia="en-GB"/>
             </w:rPr>
           </w:pPr>
-          <w:hyperlink w:anchor="_Toc163988297" w:history="1">
+          <w:hyperlink w:anchor="_Toc163988869" w:history="1">
             <w:r>
               <w:rPr>
                 <w:rStyle w:val="Hyperlink"/>
@@ -1732,7 +1732,7 @@
                 <w:noProof/>
                 <w:webHidden/>
               </w:rPr>
-              <w:instrText xml:space="preserve"> PAGEREF _Toc163988297 \h </w:instrText>
+              <w:instrText xml:space="preserve"> PAGEREF _Toc163988869 \h </w:instrText>
             </w:r>
             <w:r>
               <w:rPr>
@@ -1753,80 +1753,6 @@
                 <w:webHidden/>
               </w:rPr>
               <w:t>19</w:t>
-            </w:r>
-            <w:r>
-              <w:rPr>
-                <w:noProof/>
-                <w:webHidden/>
-              </w:rPr>
-              <w:fldChar w:fldCharType="end"/>
-            </w:r>
-          </w:hyperlink>
-        </w:p>
-        <w:p>
-          <w:pPr>
-            <w:pStyle w:val="TOC3"/>
-            <w:tabs>
-              <w:tab w:val="right" w:leader="dot" w:pos="9016"/>
-            </w:tabs>
-            <w:rPr>
-              <w:rFonts w:eastAsiaTheme="minorEastAsia"/>
-              <w:i w:val="0"/>
-              <w:iCs w:val="0"/>
-              <w:noProof/>
-              <w:sz w:val="24"/>
-              <w:szCs w:val="24"/>
-              <w:lang w:eastAsia="en-GB"/>
-            </w:rPr>
-          </w:pPr>
-          <w:hyperlink w:anchor="_Toc163988298" w:history="1">
-            <w:r>
-              <w:rPr>
-                <w:rStyle w:val="Hyperlink"/>
-                <w:noProof/>
-              </w:rPr>
-              <w:t>State Machine for Reservation</w:t>
-            </w:r>
-            <w:r>
-              <w:rPr>
-                <w:noProof/>
-                <w:webHidden/>
-              </w:rPr>
-              <w:tab/>
-            </w:r>
-            <w:r>
-              <w:rPr>
-                <w:noProof/>
-                <w:webHidden/>
-              </w:rPr>
-              <w:fldChar w:fldCharType="begin"/>
-            </w:r>
-            <w:r>
-              <w:rPr>
-                <w:noProof/>
-                <w:webHidden/>
-              </w:rPr>
-              <w:instrText xml:space="preserve"> PAGEREF _Toc163988298 \h </w:instrText>
-            </w:r>
-            <w:r>
-              <w:rPr>
-                <w:noProof/>
-                <w:webHidden/>
-              </w:rPr>
-            </w:r>
-            <w:r>
-              <w:rPr>
-                <w:noProof/>
-                <w:webHidden/>
-              </w:rPr>
-              <w:fldChar w:fldCharType="separate"/>
-            </w:r>
-            <w:r>
-              <w:rPr>
-                <w:noProof/>
-                <w:webHidden/>
-              </w:rPr>
-              <w:t>20</w:t>
             </w:r>
             <w:r>
               <w:rPr>
@@ -1852,12 +1778,85 @@
               <w:lang w:eastAsia="en-GB"/>
             </w:rPr>
           </w:pPr>
-          <w:hyperlink w:anchor="_Toc163988299" w:history="1">
+          <w:hyperlink w:anchor="_Toc163988870" w:history="1">
             <w:r>
               <w:rPr>
                 <w:rStyle w:val="Hyperlink"/>
                 <w:noProof/>
               </w:rPr>
+              <w:t>State Machine for Reservation</w:t>
+            </w:r>
+            <w:r>
+              <w:rPr>
+                <w:noProof/>
+                <w:webHidden/>
+              </w:rPr>
+              <w:tab/>
+            </w:r>
+            <w:r>
+              <w:rPr>
+                <w:noProof/>
+                <w:webHidden/>
+              </w:rPr>
+              <w:fldChar w:fldCharType="begin"/>
+            </w:r>
+            <w:r>
+              <w:rPr>
+                <w:noProof/>
+                <w:webHidden/>
+              </w:rPr>
+              <w:instrText xml:space="preserve"> PAGEREF _Toc163988870 \h </w:instrText>
+            </w:r>
+            <w:r>
+              <w:rPr>
+                <w:noProof/>
+                <w:webHidden/>
+              </w:rPr>
+            </w:r>
+            <w:r>
+              <w:rPr>
+                <w:noProof/>
+                <w:webHidden/>
+              </w:rPr>
+              <w:fldChar w:fldCharType="separate"/>
+            </w:r>
+            <w:r>
+              <w:rPr>
+                <w:noProof/>
+                <w:webHidden/>
+              </w:rPr>
+              <w:t>20</w:t>
+            </w:r>
+            <w:r>
+              <w:rPr>
+                <w:noProof/>
+                <w:webHidden/>
+              </w:rPr>
+              <w:fldChar w:fldCharType="end"/>
+            </w:r>
+          </w:hyperlink>
+        </w:p>
+        <w:p>
+          <w:pPr>
+            <w:pStyle w:val="TOC2"/>
+            <w:tabs>
+              <w:tab w:val="right" w:leader="dot" w:pos="9016"/>
+            </w:tabs>
+            <w:rPr>
+              <w:rFonts w:eastAsiaTheme="minorEastAsia"/>
+              <w:smallCaps w:val="0"/>
+              <w:noProof/>
+              <w:sz w:val="24"/>
+              <w:szCs w:val="24"/>
+              <w:lang w:eastAsia="en-GB"/>
+            </w:rPr>
+          </w:pPr>
+          <w:hyperlink w:anchor="_Toc163988871" w:history="1">
+            <w:r>
+              <w:rPr>
+                <w:rStyle w:val="Hyperlink"/>
+                <w:noProof/>
+              </w:rPr>
               <w:t>Arrival before the booking</w:t>
             </w:r>
             <w:r>
@@ -1879,7 +1878,7 @@
                 <w:noProof/>
                 <w:webHidden/>
               </w:rPr>
-              <w:instrText xml:space="preserve"> PAGEREF _Toc163988299 \h </w:instrText>
+              <w:instrText xml:space="preserve"> PAGEREF _Toc163988871 \h </w:instrText>
             </w:r>
             <w:r>
               <w:rPr>
@@ -1927,7 +1926,7 @@
               <w:lang w:eastAsia="en-GB"/>
             </w:rPr>
           </w:pPr>
-          <w:hyperlink w:anchor="_Toc163988300" w:history="1">
+          <w:hyperlink w:anchor="_Toc163988872" w:history="1">
             <w:r>
               <w:rPr>
                 <w:rStyle w:val="Hyperlink"/>
@@ -1954,7 +1953,7 @@
                 <w:noProof/>
                 <w:webHidden/>
               </w:rPr>
-              <w:instrText xml:space="preserve"> PAGEREF _Toc163988300 \h </w:instrText>
+              <w:instrText xml:space="preserve"> PAGEREF _Toc163988872 \h </w:instrText>
             </w:r>
             <w:r>
               <w:rPr>
@@ -2002,7 +2001,7 @@
               <w:lang w:eastAsia="en-GB"/>
             </w:rPr>
           </w:pPr>
-          <w:hyperlink w:anchor="_Toc163988301" w:history="1">
+          <w:hyperlink w:anchor="_Toc163988873" w:history="1">
             <w:r>
               <w:rPr>
                 <w:rStyle w:val="Hyperlink"/>
@@ -2029,7 +2028,7 @@
                 <w:noProof/>
                 <w:webHidden/>
               </w:rPr>
-              <w:instrText xml:space="preserve"> PAGEREF _Toc163988301 \h </w:instrText>
+              <w:instrText xml:space="preserve"> PAGEREF _Toc163988873 \h </w:instrText>
             </w:r>
             <w:r>
               <w:rPr>
@@ -2077,7 +2076,7 @@
               <w:lang w:eastAsia="en-GB"/>
             </w:rPr>
           </w:pPr>
-          <w:hyperlink w:anchor="_Toc163988302" w:history="1">
+          <w:hyperlink w:anchor="_Toc163988874" w:history="1">
             <w:r>
               <w:rPr>
                 <w:rStyle w:val="Hyperlink"/>
@@ -2104,7 +2103,7 @@
                 <w:noProof/>
                 <w:webHidden/>
               </w:rPr>
-              <w:instrText xml:space="preserve"> PAGEREF _Toc163988302 \h </w:instrText>
+              <w:instrText xml:space="preserve"> PAGEREF _Toc163988874 \h </w:instrText>
             </w:r>
             <w:r>
               <w:rPr>
@@ -2124,7 +2123,7 @@
                 <w:noProof/>
                 <w:webHidden/>
               </w:rPr>
-              <w:t>22</w:t>
+              <w:t>23</w:t>
             </w:r>
             <w:r>
               <w:rPr>
@@ -2150,7 +2149,7 @@
               <w:lang w:eastAsia="en-GB"/>
             </w:rPr>
           </w:pPr>
-          <w:hyperlink w:anchor="_Toc163988303" w:history="1">
+          <w:hyperlink w:anchor="_Toc163988875" w:history="1">
             <w:r>
               <w:rPr>
                 <w:rStyle w:val="Hyperlink"/>
@@ -2177,7 +2176,7 @@
                 <w:noProof/>
                 <w:webHidden/>
               </w:rPr>
-              <w:instrText xml:space="preserve"> PAGEREF _Toc163988303 \h </w:instrText>
+              <w:instrText xml:space="preserve"> PAGEREF _Toc163988875 \h </w:instrText>
             </w:r>
             <w:r>
               <w:rPr>
@@ -2224,7 +2223,7 @@
               <w:lang w:eastAsia="en-GB"/>
             </w:rPr>
           </w:pPr>
-          <w:hyperlink w:anchor="_Toc163988304" w:history="1">
+          <w:hyperlink w:anchor="_Toc163988876" w:history="1">
             <w:r>
               <w:rPr>
                 <w:rStyle w:val="Hyperlink"/>
@@ -2251,7 +2250,7 @@
                 <w:noProof/>
                 <w:webHidden/>
               </w:rPr>
-              <w:instrText xml:space="preserve"> PAGEREF _Toc163988304 \h </w:instrText>
+              <w:instrText xml:space="preserve"> PAGEREF _Toc163988876 \h </w:instrText>
             </w:r>
             <w:r>
               <w:rPr>
@@ -2271,7 +2270,7 @@
                 <w:noProof/>
                 <w:webHidden/>
               </w:rPr>
-              <w:t>23</w:t>
+              <w:t>24</w:t>
             </w:r>
             <w:r>
               <w:rPr>
@@ -2298,7 +2297,7 @@
               <w:lang w:eastAsia="en-GB"/>
             </w:rPr>
           </w:pPr>
-          <w:hyperlink w:anchor="_Toc163988305" w:history="1">
+          <w:hyperlink w:anchor="_Toc163988877" w:history="1">
             <w:r>
               <w:rPr>
                 <w:rStyle w:val="Hyperlink"/>
@@ -2325,7 +2324,7 @@
                 <w:noProof/>
                 <w:webHidden/>
               </w:rPr>
-              <w:instrText xml:space="preserve"> PAGEREF _Toc163988305 \h </w:instrText>
+              <w:instrText xml:space="preserve"> PAGEREF _Toc163988877 \h </w:instrText>
             </w:r>
             <w:r>
               <w:rPr>
@@ -2345,7 +2344,7 @@
                 <w:noProof/>
                 <w:webHidden/>
               </w:rPr>
-              <w:t>24</w:t>
+              <w:t>25</w:t>
             </w:r>
             <w:r>
               <w:rPr>
@@ -2372,7 +2371,7 @@
               <w:lang w:eastAsia="en-GB"/>
             </w:rPr>
           </w:pPr>
-          <w:hyperlink w:anchor="_Toc163988306" w:history="1">
+          <w:hyperlink w:anchor="_Toc163988878" w:history="1">
             <w:r>
               <w:rPr>
                 <w:rStyle w:val="Hyperlink"/>
@@ -2399,7 +2398,7 @@
                 <w:noProof/>
                 <w:webHidden/>
               </w:rPr>
-              <w:instrText xml:space="preserve"> PAGEREF _Toc163988306 \h </w:instrText>
+              <w:instrText xml:space="preserve"> PAGEREF _Toc163988878 \h </w:instrText>
             </w:r>
             <w:r>
               <w:rPr>
@@ -2446,7 +2445,7 @@
               <w:lang w:eastAsia="en-GB"/>
             </w:rPr>
           </w:pPr>
-          <w:hyperlink w:anchor="_Toc163988307" w:history="1">
+          <w:hyperlink w:anchor="_Toc163988879" w:history="1">
             <w:r>
               <w:rPr>
                 <w:rStyle w:val="Hyperlink"/>
@@ -2473,7 +2472,7 @@
                 <w:noProof/>
                 <w:webHidden/>
               </w:rPr>
-              <w:instrText xml:space="preserve"> PAGEREF _Toc163988307 \h </w:instrText>
+              <w:instrText xml:space="preserve"> PAGEREF _Toc163988879 \h </w:instrText>
             </w:r>
             <w:r>
               <w:rPr>
@@ -2493,7 +2492,7 @@
                 <w:noProof/>
                 <w:webHidden/>
               </w:rPr>
-              <w:t>25</w:t>
+              <w:t>26</w:t>
             </w:r>
             <w:r>
               <w:rPr>
@@ -2520,7 +2519,7 @@
               <w:lang w:eastAsia="en-GB"/>
             </w:rPr>
           </w:pPr>
-          <w:hyperlink w:anchor="_Toc163988308" w:history="1">
+          <w:hyperlink w:anchor="_Toc163988880" w:history="1">
             <w:r>
               <w:rPr>
                 <w:rStyle w:val="Hyperlink"/>
@@ -2547,7 +2546,7 @@
                 <w:noProof/>
                 <w:webHidden/>
               </w:rPr>
-              <w:instrText xml:space="preserve"> PAGEREF _Toc163988308 \h </w:instrText>
+              <w:instrText xml:space="preserve"> PAGEREF _Toc163988880 \h </w:instrText>
             </w:r>
             <w:r>
               <w:rPr>
@@ -2594,7 +2593,7 @@
               <w:lang w:eastAsia="en-GB"/>
             </w:rPr>
           </w:pPr>
-          <w:hyperlink w:anchor="_Toc163988309" w:history="1">
+          <w:hyperlink w:anchor="_Toc163988881" w:history="1">
             <w:r>
               <w:rPr>
                 <w:rStyle w:val="Hyperlink"/>
@@ -2621,7 +2620,7 @@
                 <w:noProof/>
                 <w:webHidden/>
               </w:rPr>
-              <w:instrText xml:space="preserve"> PAGEREF _Toc163988309 \h </w:instrText>
+              <w:instrText xml:space="preserve"> PAGEREF _Toc163988881 \h </w:instrText>
             </w:r>
             <w:r>
               <w:rPr>
@@ -2641,7 +2640,7 @@
                 <w:noProof/>
                 <w:webHidden/>
               </w:rPr>
-              <w:t>26</w:t>
+              <w:t>27</w:t>
             </w:r>
             <w:r>
               <w:rPr>
@@ -2667,7 +2666,7 @@
               <w:lang w:eastAsia="en-GB"/>
             </w:rPr>
           </w:pPr>
-          <w:hyperlink w:anchor="_Toc163988310" w:history="1">
+          <w:hyperlink w:anchor="_Toc163988882" w:history="1">
             <w:r>
               <w:rPr>
                 <w:rStyle w:val="Hyperlink"/>
@@ -2694,7 +2693,7 @@
                 <w:noProof/>
                 <w:webHidden/>
               </w:rPr>
-              <w:instrText xml:space="preserve"> PAGEREF _Toc163988310 \h </w:instrText>
+              <w:instrText xml:space="preserve"> PAGEREF _Toc163988882 \h </w:instrText>
             </w:r>
             <w:r>
               <w:rPr>
@@ -2742,7 +2741,7 @@
               <w:lang w:eastAsia="en-GB"/>
             </w:rPr>
           </w:pPr>
-          <w:hyperlink w:anchor="_Toc163988311" w:history="1">
+          <w:hyperlink w:anchor="_Toc163988883" w:history="1">
             <w:r>
               <w:rPr>
                 <w:rStyle w:val="Hyperlink"/>
@@ -2769,7 +2768,7 @@
                 <w:noProof/>
                 <w:webHidden/>
               </w:rPr>
-              <w:instrText xml:space="preserve"> PAGEREF _Toc163988311 \h </w:instrText>
+              <w:instrText xml:space="preserve"> PAGEREF _Toc163988883 \h </w:instrText>
             </w:r>
             <w:r>
               <w:rPr>
@@ -2815,7 +2814,7 @@
               <w:lang w:eastAsia="en-GB"/>
             </w:rPr>
           </w:pPr>
-          <w:hyperlink w:anchor="_Toc163988312" w:history="1">
+          <w:hyperlink w:anchor="_Toc163988884" w:history="1">
             <w:r>
               <w:rPr>
                 <w:rStyle w:val="Hyperlink"/>
@@ -2842,7 +2841,7 @@
                 <w:noProof/>
                 <w:webHidden/>
               </w:rPr>
-              <w:instrText xml:space="preserve"> PAGEREF _Toc163988312 \h </w:instrText>
+              <w:instrText xml:space="preserve"> PAGEREF _Toc163988884 \h </w:instrText>
             </w:r>
             <w:r>
               <w:rPr>
@@ -2889,7 +2888,7 @@
               <w:lang w:eastAsia="en-GB"/>
             </w:rPr>
           </w:pPr>
-          <w:hyperlink w:anchor="_Toc163988313" w:history="1">
+          <w:hyperlink w:anchor="_Toc163988885" w:history="1">
             <w:r>
               <w:rPr>
                 <w:rStyle w:val="Hyperlink"/>
@@ -2916,7 +2915,7 @@
                 <w:noProof/>
                 <w:webHidden/>
               </w:rPr>
-              <w:instrText xml:space="preserve"> PAGEREF _Toc163988313 \h </w:instrText>
+              <w:instrText xml:space="preserve"> PAGEREF _Toc163988885 \h </w:instrText>
             </w:r>
             <w:r>
               <w:rPr>
@@ -2963,7 +2962,7 @@
               <w:lang w:eastAsia="en-GB"/>
             </w:rPr>
           </w:pPr>
-          <w:hyperlink w:anchor="_Toc163988314" w:history="1">
+          <w:hyperlink w:anchor="_Toc163988886" w:history="1">
             <w:r>
               <w:rPr>
                 <w:rStyle w:val="Hyperlink"/>
@@ -2990,7 +2989,7 @@
                 <w:noProof/>
                 <w:webHidden/>
               </w:rPr>
-              <w:instrText xml:space="preserve"> PAGEREF _Toc163988314 \h </w:instrText>
+              <w:instrText xml:space="preserve"> PAGEREF _Toc163988886 \h </w:instrText>
             </w:r>
             <w:r>
               <w:rPr>
@@ -3037,7 +3036,7 @@
               <w:lang w:eastAsia="en-GB"/>
             </w:rPr>
           </w:pPr>
-          <w:hyperlink w:anchor="_Toc163988315" w:history="1">
+          <w:hyperlink w:anchor="_Toc163988887" w:history="1">
             <w:r>
               <w:rPr>
                 <w:rStyle w:val="Hyperlink"/>
@@ -3065,7 +3064,7 @@
                 <w:noProof/>
                 <w:webHidden/>
               </w:rPr>
-              <w:instrText xml:space="preserve"> PAGEREF _Toc163988315 \h </w:instrText>
+              <w:instrText xml:space="preserve"> PAGEREF _Toc163988887 \h </w:instrText>
             </w:r>
             <w:r>
               <w:rPr>
@@ -3112,7 +3111,7 @@
               <w:lang w:eastAsia="en-GB"/>
             </w:rPr>
           </w:pPr>
-          <w:hyperlink w:anchor="_Toc163988316" w:history="1">
+          <w:hyperlink w:anchor="_Toc163988888" w:history="1">
             <w:r>
               <w:rPr>
                 <w:rStyle w:val="Hyperlink"/>
@@ -3140,7 +3139,7 @@
                 <w:noProof/>
                 <w:webHidden/>
               </w:rPr>
-              <w:instrText xml:space="preserve"> PAGEREF _Toc163988316 \h </w:instrText>
+              <w:instrText xml:space="preserve"> PAGEREF _Toc163988888 \h </w:instrText>
             </w:r>
             <w:r>
               <w:rPr>
@@ -3187,7 +3186,7 @@
               <w:lang w:eastAsia="en-GB"/>
             </w:rPr>
           </w:pPr>
-          <w:hyperlink w:anchor="_Toc163988317" w:history="1">
+          <w:hyperlink w:anchor="_Toc163988889" w:history="1">
             <w:r>
               <w:rPr>
                 <w:rStyle w:val="Hyperlink"/>
@@ -3215,7 +3214,7 @@
                 <w:noProof/>
                 <w:webHidden/>
               </w:rPr>
-              <w:instrText xml:space="preserve"> PAGEREF _Toc163988317 \h </w:instrText>
+              <w:instrText xml:space="preserve"> PAGEREF _Toc163988889 \h </w:instrText>
             </w:r>
             <w:r>
               <w:rPr>
@@ -3262,7 +3261,7 @@
               <w:lang w:eastAsia="en-GB"/>
             </w:rPr>
           </w:pPr>
-          <w:hyperlink w:anchor="_Toc163988318" w:history="1">
+          <w:hyperlink w:anchor="_Toc163988890" w:history="1">
             <w:r>
               <w:rPr>
                 <w:rStyle w:val="Hyperlink"/>
@@ -3290,7 +3289,7 @@
                 <w:noProof/>
                 <w:webHidden/>
               </w:rPr>
-              <w:instrText xml:space="preserve"> PAGEREF _Toc163988318 \h </w:instrText>
+              <w:instrText xml:space="preserve"> PAGEREF _Toc163988890 \h </w:instrText>
             </w:r>
             <w:r>
               <w:rPr>
@@ -3337,7 +3336,7 @@
               <w:lang w:eastAsia="en-GB"/>
             </w:rPr>
           </w:pPr>
-          <w:hyperlink w:anchor="_Toc163988319" w:history="1">
+          <w:hyperlink w:anchor="_Toc163988891" w:history="1">
             <w:r>
               <w:rPr>
                 <w:rStyle w:val="Hyperlink"/>
@@ -3365,7 +3364,7 @@
                 <w:noProof/>
                 <w:webHidden/>
               </w:rPr>
-              <w:instrText xml:space="preserve"> PAGEREF _Toc163988319 \h </w:instrText>
+              <w:instrText xml:space="preserve"> PAGEREF _Toc163988891 \h </w:instrText>
             </w:r>
             <w:r>
               <w:rPr>
@@ -3412,7 +3411,7 @@
               <w:lang w:eastAsia="en-GB"/>
             </w:rPr>
           </w:pPr>
-          <w:hyperlink w:anchor="_Toc163988320" w:history="1">
+          <w:hyperlink w:anchor="_Toc163988892" w:history="1">
             <w:r>
               <w:rPr>
                 <w:rStyle w:val="Hyperlink"/>
@@ -3440,7 +3439,7 @@
                 <w:noProof/>
                 <w:webHidden/>
               </w:rPr>
-              <w:instrText xml:space="preserve"> PAGEREF _Toc163988320 \h </w:instrText>
+              <w:instrText xml:space="preserve"> PAGEREF _Toc163988892 \h </w:instrText>
             </w:r>
             <w:r>
               <w:rPr>
@@ -3487,7 +3486,7 @@
               <w:lang w:eastAsia="en-GB"/>
             </w:rPr>
           </w:pPr>
-          <w:hyperlink w:anchor="_Toc163988321" w:history="1">
+          <w:hyperlink w:anchor="_Toc163988893" w:history="1">
             <w:r>
               <w:rPr>
                 <w:rStyle w:val="Hyperlink"/>
@@ -3515,7 +3514,7 @@
                 <w:noProof/>
                 <w:webHidden/>
               </w:rPr>
-              <w:instrText xml:space="preserve"> PAGEREF _Toc163988321 \h </w:instrText>
+              <w:instrText xml:space="preserve"> PAGEREF _Toc163988893 \h </w:instrText>
             </w:r>
             <w:r>
               <w:rPr>
@@ -3563,13 +3562,27 @@
               <w:lang w:eastAsia="en-GB"/>
             </w:rPr>
           </w:pPr>
-          <w:hyperlink w:anchor="_Toc163988322" w:history="1">
+          <w:hyperlink w:anchor="_Toc163988894" w:history="1">
             <w:r>
               <w:rPr>
                 <w:rStyle w:val="Hyperlink"/>
                 <w:noProof/>
               </w:rPr>
-              <w:t>Restaurant Project Code</w:t>
+              <w:t>Restaura</w:t>
+            </w:r>
+            <w:r>
+              <w:rPr>
+                <w:rStyle w:val="Hyperlink"/>
+                <w:noProof/>
+              </w:rPr>
+              <w:t>n</w:t>
+            </w:r>
+            <w:r>
+              <w:rPr>
+                <w:rStyle w:val="Hyperlink"/>
+                <w:noProof/>
+              </w:rPr>
+              <w:t>t Project Code</w:t>
             </w:r>
             <w:r>
               <w:rPr>
@@ -3590,7 +3603,7 @@
                 <w:noProof/>
                 <w:webHidden/>
               </w:rPr>
-              <w:instrText xml:space="preserve"> PAGEREF _Toc163988322 \h </w:instrText>
+              <w:instrText xml:space="preserve"> PAGEREF _Toc163988894 \h </w:instrText>
             </w:r>
             <w:r>
               <w:rPr>
@@ -3638,7 +3651,7 @@
               <w:lang w:eastAsia="en-GB"/>
             </w:rPr>
           </w:pPr>
-          <w:hyperlink w:anchor="_Toc163988323" w:history="1">
+          <w:hyperlink w:anchor="_Toc163988895" w:history="1">
             <w:r>
               <w:rPr>
                 <w:rStyle w:val="Hyperlink"/>
@@ -3665,7 +3678,7 @@
                 <w:noProof/>
                 <w:webHidden/>
               </w:rPr>
-              <w:instrText xml:space="preserve"> PAGEREF _Toc163988323 \h </w:instrText>
+              <w:instrText xml:space="preserve"> PAGEREF _Toc163988895 \h </w:instrText>
             </w:r>
             <w:r>
               <w:rPr>
@@ -3724,7 +3737,7 @@
       <w:pPr>
         <w:pStyle w:val="Heading1"/>
       </w:pPr>
-      <w:bookmarkStart w:id="0" w:name="_Toc163988283"/>
+      <w:bookmarkStart w:id="0" w:name="_Toc163988855"/>
       <w:r>
         <w:lastRenderedPageBreak/>
         <w:t>Introduction</w:t>
@@ -3891,7 +3904,7 @@
       <w:pPr>
         <w:pStyle w:val="Heading1"/>
       </w:pPr>
-      <w:bookmarkStart w:id="1" w:name="_Toc163988284"/>
+      <w:bookmarkStart w:id="1" w:name="_Toc163988856"/>
       <w:r>
         <w:lastRenderedPageBreak/>
         <w:t>Restaurant Selection and Use Case Scenarios</w:t>
@@ -4095,34 +4108,386 @@
     </w:p>
     <w:p>
       <w:pPr>
-        <w:spacing w:line="360" w:lineRule="auto"/>
-        <w:jc w:val="both"/>
-        <w:rPr>
-          <w:rFonts w:ascii="Times New Roman" w:hAnsi="Times New Roman" w:cs="Times New Roman"/>
-        </w:rPr>
-      </w:pPr>
-      <w:r>
-        <w:rPr>
-          <w:rFonts w:ascii="Times New Roman" w:hAnsi="Times New Roman" w:cs="Times New Roman"/>
-        </w:rPr>
+        <w:pStyle w:val="Heading2"/>
+      </w:pPr>
+      <w:bookmarkStart w:id="2" w:name="_Toc164006983"/>
+      <w:r>
         <w:lastRenderedPageBreak/>
-        <w:t>Use Case Diagram</w:t>
-      </w:r>
-    </w:p>
-    <w:p>
-      <w:pPr>
-        <w:spacing w:line="360" w:lineRule="auto"/>
-        <w:jc w:val="both"/>
-        <w:rPr>
-          <w:rFonts w:ascii="Times New Roman" w:hAnsi="Times New Roman" w:cs="Times New Roman"/>
-        </w:rPr>
-      </w:pPr>
-      <w:r>
-        <w:rPr>
-          <w:rFonts w:ascii="Times New Roman" w:hAnsi="Times New Roman" w:cs="Times New Roman"/>
-        </w:rPr>
-        <w:t>These scenarios are depicted in a use case diagram, illustrating how customers interact with the system to make reservations, record walk-ins, and cancel reservations. This diagram aligns with the functionalities implemented in the system, ensuring effective user interaction and management of restaurant bookings.</w:t>
-      </w:r>
+        <w:t>Associations</w:t>
+      </w:r>
+      <w:bookmarkEnd w:id="2"/>
+    </w:p>
+    <w:p>
+      <w:pPr>
+        <w:spacing w:line="360" w:lineRule="auto"/>
+        <w:jc w:val="both"/>
+        <w:rPr>
+          <w:rFonts w:ascii="Times New Roman" w:hAnsi="Times New Roman" w:cs="Times New Roman"/>
+        </w:rPr>
+      </w:pPr>
+    </w:p>
+    <w:p>
+      <w:pPr>
+        <w:spacing w:line="360" w:lineRule="auto"/>
+        <w:jc w:val="both"/>
+        <w:rPr>
+          <w:rFonts w:ascii="Times New Roman" w:hAnsi="Times New Roman" w:cs="Times New Roman"/>
+        </w:rPr>
+      </w:pPr>
+      <w:r>
+        <w:rPr>
+          <w:rFonts w:ascii="Times New Roman" w:hAnsi="Times New Roman" w:cs="Times New Roman"/>
+        </w:rPr>
+        <w:t xml:space="preserve">The associations in the restaurant </w:t>
+      </w:r>
+      <w:r>
+        <w:rPr>
+          <w:rFonts w:ascii="Times New Roman" w:hAnsi="Times New Roman" w:cs="Times New Roman"/>
+        </w:rPr>
+        <w:t>booking system</w:t>
+      </w:r>
+      <w:r>
+        <w:rPr>
+          <w:rFonts w:ascii="Times New Roman" w:hAnsi="Times New Roman" w:cs="Times New Roman"/>
+        </w:rPr>
+        <w:t xml:space="preserve"> define</w:t>
+      </w:r>
+      <w:r>
+        <w:rPr>
+          <w:rFonts w:ascii="Times New Roman" w:hAnsi="Times New Roman" w:cs="Times New Roman"/>
+        </w:rPr>
+        <w:t>s</w:t>
+      </w:r>
+      <w:r>
+        <w:rPr>
+          <w:rFonts w:ascii="Times New Roman" w:hAnsi="Times New Roman" w:cs="Times New Roman"/>
+        </w:rPr>
+        <w:t xml:space="preserve"> the relationships between various entities within the system. These associations play a crucial role in modelling the interactions and dependencies between different components. Below is an overview of the associations:</w:t>
+      </w:r>
+    </w:p>
+    <w:p>
+      <w:pPr>
+        <w:spacing w:line="360" w:lineRule="auto"/>
+        <w:jc w:val="both"/>
+        <w:rPr>
+          <w:rFonts w:ascii="Times New Roman" w:hAnsi="Times New Roman" w:cs="Times New Roman"/>
+        </w:rPr>
+      </w:pPr>
+    </w:p>
+    <w:p>
+      <w:pPr>
+        <w:spacing w:line="360" w:lineRule="auto"/>
+        <w:jc w:val="both"/>
+        <w:rPr>
+          <w:rFonts w:ascii="Times New Roman" w:hAnsi="Times New Roman" w:cs="Times New Roman"/>
+        </w:rPr>
+      </w:pPr>
+      <w:r>
+        <w:rPr>
+          <w:rFonts w:ascii="Times New Roman" w:hAnsi="Times New Roman" w:cs="Times New Roman"/>
+        </w:rPr>
+        <w:t>IsAt</w:t>
+      </w:r>
+    </w:p>
+    <w:p>
+      <w:pPr>
+        <w:spacing w:line="360" w:lineRule="auto"/>
+        <w:jc w:val="both"/>
+        <w:rPr>
+          <w:rFonts w:ascii="Times New Roman" w:hAnsi="Times New Roman" w:cs="Times New Roman"/>
+        </w:rPr>
+      </w:pPr>
+      <w:r>
+        <w:rPr>
+          <w:rFonts w:ascii="Times New Roman" w:hAnsi="Times New Roman" w:cs="Times New Roman"/>
+        </w:rPr>
+        <w:t>This association links bookings to tables, representing the relationship between reservations and the tables they are assigned to. Each booking (reservation) is associated with one table, indicating where the customers will be seated.</w:t>
+      </w:r>
+    </w:p>
+    <w:p>
+      <w:pPr>
+        <w:spacing w:line="360" w:lineRule="auto"/>
+        <w:jc w:val="both"/>
+        <w:rPr>
+          <w:rFonts w:ascii="Times New Roman" w:hAnsi="Times New Roman" w:cs="Times New Roman"/>
+        </w:rPr>
+      </w:pPr>
+    </w:p>
+    <w:p>
+      <w:pPr>
+        <w:spacing w:line="360" w:lineRule="auto"/>
+        <w:jc w:val="both"/>
+        <w:rPr>
+          <w:rFonts w:ascii="Times New Roman" w:hAnsi="Times New Roman" w:cs="Times New Roman"/>
+        </w:rPr>
+      </w:pPr>
+      <w:r>
+        <w:rPr>
+          <w:rFonts w:ascii="Times New Roman" w:hAnsi="Times New Roman" w:cs="Times New Roman"/>
+        </w:rPr>
+        <w:t>Makes</w:t>
+      </w:r>
+    </w:p>
+    <w:p>
+      <w:pPr>
+        <w:spacing w:line="360" w:lineRule="auto"/>
+        <w:jc w:val="both"/>
+        <w:rPr>
+          <w:rFonts w:ascii="Times New Roman" w:hAnsi="Times New Roman" w:cs="Times New Roman"/>
+        </w:rPr>
+      </w:pPr>
+      <w:r>
+        <w:rPr>
+          <w:rFonts w:ascii="Times New Roman" w:hAnsi="Times New Roman" w:cs="Times New Roman"/>
+        </w:rPr>
+        <w:t>The Makes association establishes a connection between customers and their reservations. It signifies that each reservation is made by a specific customer, capturing the relationship between customers and their bookings.</w:t>
+      </w:r>
+    </w:p>
+    <w:p>
+      <w:pPr>
+        <w:spacing w:line="360" w:lineRule="auto"/>
+        <w:jc w:val="both"/>
+        <w:rPr>
+          <w:rFonts w:ascii="Times New Roman" w:hAnsi="Times New Roman" w:cs="Times New Roman"/>
+        </w:rPr>
+      </w:pPr>
+    </w:p>
+    <w:p>
+      <w:pPr>
+        <w:spacing w:line="360" w:lineRule="auto"/>
+        <w:jc w:val="both"/>
+        <w:rPr>
+          <w:rFonts w:ascii="Times New Roman" w:hAnsi="Times New Roman" w:cs="Times New Roman"/>
+        </w:rPr>
+      </w:pPr>
+      <w:r>
+        <w:rPr>
+          <w:rFonts w:ascii="Times New Roman" w:hAnsi="Times New Roman" w:cs="Times New Roman"/>
+        </w:rPr>
+        <w:t>Talking</w:t>
+      </w:r>
+    </w:p>
+    <w:p>
+      <w:pPr>
+        <w:spacing w:line="360" w:lineRule="auto"/>
+        <w:jc w:val="both"/>
+        <w:rPr>
+          <w:rFonts w:ascii="Times New Roman" w:hAnsi="Times New Roman" w:cs="Times New Roman"/>
+        </w:rPr>
+      </w:pPr>
+      <w:r>
+        <w:rPr>
+          <w:rFonts w:ascii="Times New Roman" w:hAnsi="Times New Roman" w:cs="Times New Roman"/>
+        </w:rPr>
+        <w:t>The Talking association connects receptionists with walk-in bookings. It denotes the current interaction between a receptionist and a walk-in customer, indicating which walk-in customer the receptionist is currently assisting.</w:t>
+      </w:r>
+    </w:p>
+    <w:p>
+      <w:pPr>
+        <w:spacing w:line="360" w:lineRule="auto"/>
+        <w:jc w:val="both"/>
+        <w:rPr>
+          <w:rFonts w:ascii="Times New Roman" w:hAnsi="Times New Roman" w:cs="Times New Roman"/>
+        </w:rPr>
+      </w:pPr>
+    </w:p>
+    <w:p>
+      <w:pPr>
+        <w:spacing w:line="360" w:lineRule="auto"/>
+        <w:jc w:val="both"/>
+        <w:rPr>
+          <w:rFonts w:ascii="Times New Roman" w:hAnsi="Times New Roman" w:cs="Times New Roman"/>
+        </w:rPr>
+      </w:pPr>
+      <w:r>
+        <w:rPr>
+          <w:rFonts w:ascii="Times New Roman" w:hAnsi="Times New Roman" w:cs="Times New Roman"/>
+        </w:rPr>
+        <w:t>Checks</w:t>
+      </w:r>
+    </w:p>
+    <w:p>
+      <w:pPr>
+        <w:spacing w:line="360" w:lineRule="auto"/>
+        <w:jc w:val="both"/>
+        <w:rPr>
+          <w:rFonts w:ascii="Times New Roman" w:hAnsi="Times New Roman" w:cs="Times New Roman"/>
+        </w:rPr>
+      </w:pPr>
+      <w:r>
+        <w:rPr>
+          <w:rFonts w:ascii="Times New Roman" w:hAnsi="Times New Roman" w:cs="Times New Roman"/>
+        </w:rPr>
+        <w:t>This association links receptionists to tables, indicating the tables that a receptionist is responsible for managing. It represents the association between receptionists and the tables they oversee.</w:t>
+      </w:r>
+    </w:p>
+    <w:p>
+      <w:pPr>
+        <w:spacing w:line="360" w:lineRule="auto"/>
+        <w:jc w:val="both"/>
+        <w:rPr>
+          <w:rFonts w:ascii="Times New Roman" w:hAnsi="Times New Roman" w:cs="Times New Roman"/>
+        </w:rPr>
+      </w:pPr>
+    </w:p>
+    <w:p>
+      <w:pPr>
+        <w:spacing w:line="360" w:lineRule="auto"/>
+        <w:jc w:val="both"/>
+        <w:rPr>
+          <w:rFonts w:ascii="Times New Roman" w:hAnsi="Times New Roman" w:cs="Times New Roman"/>
+        </w:rPr>
+      </w:pPr>
+    </w:p>
+    <w:p>
+      <w:pPr>
+        <w:spacing w:line="360" w:lineRule="auto"/>
+        <w:jc w:val="both"/>
+        <w:rPr>
+          <w:rFonts w:ascii="Times New Roman" w:hAnsi="Times New Roman" w:cs="Times New Roman"/>
+        </w:rPr>
+      </w:pPr>
+    </w:p>
+    <w:p>
+      <w:pPr>
+        <w:spacing w:line="360" w:lineRule="auto"/>
+        <w:jc w:val="both"/>
+        <w:rPr>
+          <w:rFonts w:ascii="Times New Roman" w:hAnsi="Times New Roman" w:cs="Times New Roman"/>
+        </w:rPr>
+      </w:pPr>
+    </w:p>
+    <w:p>
+      <w:pPr>
+        <w:spacing w:line="360" w:lineRule="auto"/>
+        <w:jc w:val="both"/>
+        <w:rPr>
+          <w:rFonts w:ascii="Times New Roman" w:hAnsi="Times New Roman" w:cs="Times New Roman"/>
+        </w:rPr>
+      </w:pPr>
+      <w:r>
+        <w:rPr>
+          <w:rFonts w:ascii="Times New Roman" w:hAnsi="Times New Roman" w:cs="Times New Roman"/>
+        </w:rPr>
+        <w:t>Contains</w:t>
+      </w:r>
+    </w:p>
+    <w:p>
+      <w:pPr>
+        <w:spacing w:line="360" w:lineRule="auto"/>
+        <w:jc w:val="both"/>
+        <w:rPr>
+          <w:rFonts w:ascii="Times New Roman" w:hAnsi="Times New Roman" w:cs="Times New Roman"/>
+        </w:rPr>
+      </w:pPr>
+      <w:r>
+        <w:rPr>
+          <w:rFonts w:ascii="Times New Roman" w:hAnsi="Times New Roman" w:cs="Times New Roman"/>
+        </w:rPr>
+        <w:t>The Contains association ties the booking system to the current booking. It signifies that the booking system contains the current booking being processed or managed, providing a reference to the active booking within the system.</w:t>
+      </w:r>
+    </w:p>
+    <w:p>
+      <w:pPr>
+        <w:spacing w:line="360" w:lineRule="auto"/>
+        <w:jc w:val="both"/>
+        <w:rPr>
+          <w:rFonts w:ascii="Times New Roman" w:hAnsi="Times New Roman" w:cs="Times New Roman"/>
+        </w:rPr>
+      </w:pPr>
+    </w:p>
+    <w:p>
+      <w:pPr>
+        <w:spacing w:line="360" w:lineRule="auto"/>
+        <w:jc w:val="both"/>
+        <w:rPr>
+          <w:rFonts w:ascii="Times New Roman" w:hAnsi="Times New Roman" w:cs="Times New Roman"/>
+        </w:rPr>
+      </w:pPr>
+      <w:r>
+        <w:rPr>
+          <w:rFonts w:ascii="Times New Roman" w:hAnsi="Times New Roman" w:cs="Times New Roman"/>
+        </w:rPr>
+        <w:t>Selected</w:t>
+      </w:r>
+    </w:p>
+    <w:p>
+      <w:pPr>
+        <w:spacing w:line="360" w:lineRule="auto"/>
+        <w:jc w:val="both"/>
+        <w:rPr>
+          <w:rFonts w:ascii="Times New Roman" w:hAnsi="Times New Roman" w:cs="Times New Roman"/>
+        </w:rPr>
+      </w:pPr>
+      <w:r>
+        <w:rPr>
+          <w:rFonts w:ascii="Times New Roman" w:hAnsi="Times New Roman" w:cs="Times New Roman"/>
+        </w:rPr>
+        <w:t>The Selected association connects the booking system to the selected booking. It represents the relationship between the booking system and the booking that is currently selected or highlighted for further actions or modifications.</w:t>
+      </w:r>
+    </w:p>
+    <w:p>
+      <w:pPr>
+        <w:spacing w:line="360" w:lineRule="auto"/>
+        <w:jc w:val="both"/>
+        <w:rPr>
+          <w:rFonts w:ascii="Times New Roman" w:hAnsi="Times New Roman" w:cs="Times New Roman"/>
+        </w:rPr>
+      </w:pPr>
+    </w:p>
+    <w:p>
+      <w:pPr>
+        <w:spacing w:line="360" w:lineRule="auto"/>
+        <w:jc w:val="both"/>
+        <w:rPr>
+          <w:rFonts w:ascii="Times New Roman" w:hAnsi="Times New Roman" w:cs="Times New Roman"/>
+        </w:rPr>
+      </w:pPr>
+      <w:r>
+        <w:rPr>
+          <w:rFonts w:ascii="Times New Roman" w:hAnsi="Times New Roman" w:cs="Times New Roman"/>
+        </w:rPr>
+        <w:t>Uses</w:t>
+      </w:r>
+    </w:p>
+    <w:p>
+      <w:pPr>
+        <w:spacing w:line="360" w:lineRule="auto"/>
+        <w:jc w:val="both"/>
+        <w:rPr>
+          <w:rFonts w:ascii="Times New Roman" w:hAnsi="Times New Roman" w:cs="Times New Roman"/>
+        </w:rPr>
+      </w:pPr>
+      <w:r>
+        <w:rPr>
+          <w:rFonts w:ascii="Times New Roman" w:hAnsi="Times New Roman" w:cs="Times New Roman"/>
+        </w:rPr>
+        <w:t>The Uses association establishes a relationship between the booking system and the customer. It indicates that the booking system is utilized by a specific customer, highlighting the association between customers and the system they interact with.</w:t>
+      </w:r>
+    </w:p>
+    <w:p>
+      <w:pPr>
+        <w:spacing w:line="360" w:lineRule="auto"/>
+        <w:jc w:val="both"/>
+        <w:rPr>
+          <w:rFonts w:ascii="Times New Roman" w:hAnsi="Times New Roman" w:cs="Times New Roman"/>
+        </w:rPr>
+      </w:pPr>
+      <w:r>
+        <w:rPr>
+          <w:rFonts w:ascii="Times New Roman" w:hAnsi="Times New Roman" w:cs="Times New Roman"/>
+        </w:rPr>
+        <w:t>These associations facilitate the organization of data and operations within the restaurant management system, enabling efficient communication and management of reservations, customers, receptionists, and tables.</w:t>
+      </w:r>
+    </w:p>
+    <w:p>
+      <w:pPr>
+        <w:spacing w:line="360" w:lineRule="auto"/>
+        <w:jc w:val="both"/>
+        <w:rPr>
+          <w:rFonts w:ascii="Times New Roman" w:hAnsi="Times New Roman" w:cs="Times New Roman"/>
+        </w:rPr>
+      </w:pPr>
     </w:p>
     <w:p>
       <w:pPr>
@@ -4137,11 +4502,11 @@
       <w:pPr>
         <w:pStyle w:val="Heading2"/>
       </w:pPr>
-      <w:bookmarkStart w:id="2" w:name="_Toc163988285"/>
+      <w:bookmarkStart w:id="3" w:name="_Toc163988857"/>
       <w:r>
         <w:t>Class Diagram with soil implementation</w:t>
       </w:r>
-      <w:bookmarkEnd w:id="2"/>
+      <w:bookmarkEnd w:id="3"/>
     </w:p>
     <w:p>
       <w:pPr>
@@ -4260,6 +4625,7 @@
         <w:rPr>
           <w:rFonts w:ascii="Times New Roman" w:hAnsi="Times New Roman" w:cs="Times New Roman"/>
         </w:rPr>
+        <w:lastRenderedPageBreak/>
         <w:t>T</w:t>
       </w:r>
       <w:r>
@@ -4300,12 +4666,11 @@
       <w:pPr>
         <w:pStyle w:val="Heading2"/>
       </w:pPr>
-      <w:bookmarkStart w:id="3" w:name="_Toc163988286"/>
-      <w:r>
-        <w:lastRenderedPageBreak/>
+      <w:bookmarkStart w:id="4" w:name="_Toc163988858"/>
+      <w:r>
         <w:t>Class Diagram</w:t>
       </w:r>
-      <w:bookmarkEnd w:id="3"/>
+      <w:bookmarkEnd w:id="4"/>
     </w:p>
     <w:p/>
     <w:p>
@@ -4515,12 +4880,11 @@
       <w:pPr>
         <w:pStyle w:val="Heading2"/>
       </w:pPr>
-      <w:bookmarkStart w:id="4" w:name="_Toc163988287"/>
-      <w:r>
-        <w:lastRenderedPageBreak/>
+      <w:bookmarkStart w:id="5" w:name="_Toc163988859"/>
+      <w:r>
         <w:t>Object Diagram</w:t>
       </w:r>
-      <w:bookmarkEnd w:id="4"/>
+      <w:bookmarkEnd w:id="5"/>
     </w:p>
     <w:p/>
     <w:p>
@@ -4554,6 +4918,7 @@
           <w:rFonts w:ascii="Times New Roman" w:hAnsi="Times New Roman" w:cs="Times New Roman"/>
           <w:noProof/>
         </w:rPr>
+        <w:lastRenderedPageBreak/>
         <w:drawing>
           <wp:inline distT="0" distB="0" distL="0" distR="0" wp14:anchorId="38E662BD" wp14:editId="0D09D2EF">
             <wp:extent cx="5112958" cy="4001135"/>
@@ -4648,12 +5013,11 @@
       <w:pPr>
         <w:pStyle w:val="Heading1"/>
       </w:pPr>
-      <w:bookmarkStart w:id="5" w:name="_Toc163988288"/>
-      <w:r>
-        <w:lastRenderedPageBreak/>
+      <w:bookmarkStart w:id="6" w:name="_Toc163988860"/>
+      <w:r>
         <w:t>Sequence Diagram</w:t>
       </w:r>
-      <w:bookmarkEnd w:id="5"/>
+      <w:bookmarkEnd w:id="6"/>
     </w:p>
     <w:p>
       <w:pPr>
@@ -4704,6 +5068,7 @@
           <w:rFonts w:ascii="Times New Roman" w:hAnsi="Times New Roman" w:cs="Times New Roman"/>
           <w:noProof/>
         </w:rPr>
+        <w:lastRenderedPageBreak/>
         <w:drawing>
           <wp:inline distT="0" distB="0" distL="0" distR="0" wp14:anchorId="57B3C085" wp14:editId="3142180C">
             <wp:extent cx="4798060" cy="3361752"/>
@@ -5018,110 +5383,110 @@
       <w:pPr>
         <w:pStyle w:val="Heading1"/>
       </w:pPr>
-      <w:bookmarkStart w:id="6" w:name="_Toc163988289"/>
-      <w:r>
+      <w:bookmarkStart w:id="7" w:name="_Toc163988861"/>
+      <w:r>
+        <w:t>BookingSystem</w:t>
+      </w:r>
+      <w:bookmarkEnd w:id="7"/>
+      <w:r>
+        <w:t xml:space="preserve"> </w:t>
+      </w:r>
+    </w:p>
+    <w:p/>
+    <w:p>
+      <w:pPr>
+        <w:spacing w:line="360" w:lineRule="auto"/>
+        <w:jc w:val="both"/>
+        <w:rPr>
+          <w:rFonts w:ascii="Times New Roman" w:hAnsi="Times New Roman" w:cs="Times New Roman"/>
+        </w:rPr>
+      </w:pPr>
+      <w:r>
+        <w:rPr>
+          <w:rFonts w:ascii="Times New Roman" w:hAnsi="Times New Roman" w:cs="Times New Roman"/>
+        </w:rPr>
+        <w:t>Represents the main control class responsible for managing bookings, including selecting, unselecting, recording arrivals, cancelling reservations, and changing tables.</w:t>
+      </w:r>
+    </w:p>
+    <w:p>
+      <w:pPr>
+        <w:spacing w:line="360" w:lineRule="auto"/>
+        <w:jc w:val="both"/>
+        <w:rPr>
+          <w:rFonts w:ascii="Times New Roman" w:hAnsi="Times New Roman" w:cs="Times New Roman"/>
+        </w:rPr>
+      </w:pPr>
+    </w:p>
+    <w:p>
+      <w:pPr>
+        <w:spacing w:line="360" w:lineRule="auto"/>
+        <w:jc w:val="both"/>
+        <w:rPr>
+          <w:rFonts w:ascii="Times New Roman" w:hAnsi="Times New Roman" w:cs="Times New Roman"/>
+        </w:rPr>
+      </w:pPr>
+      <w:r>
+        <w:rPr>
+          <w:rFonts w:ascii="Times New Roman" w:hAnsi="Times New Roman" w:cs="Times New Roman"/>
+        </w:rPr>
+        <w:t>Booking</w:t>
+      </w:r>
+      <w:r>
+        <w:rPr>
+          <w:rFonts w:ascii="Times New Roman" w:hAnsi="Times New Roman" w:cs="Times New Roman"/>
+        </w:rPr>
+        <w:t>:</w:t>
+      </w:r>
+      <w:r>
+        <w:rPr>
+          <w:rFonts w:ascii="Times New Roman" w:hAnsi="Times New Roman" w:cs="Times New Roman"/>
+        </w:rPr>
+        <w:t xml:space="preserve"> </w:t>
+      </w:r>
+    </w:p>
+    <w:p>
+      <w:pPr>
+        <w:spacing w:line="360" w:lineRule="auto"/>
+        <w:jc w:val="both"/>
+        <w:rPr>
+          <w:rFonts w:ascii="Times New Roman" w:hAnsi="Times New Roman" w:cs="Times New Roman"/>
+        </w:rPr>
+      </w:pPr>
+      <w:r>
+        <w:rPr>
+          <w:rFonts w:ascii="Times New Roman" w:hAnsi="Times New Roman" w:cs="Times New Roman"/>
+        </w:rPr>
+        <w:t>Represents a generic booking with attributes such as the number of covers and time.</w:t>
+      </w:r>
+    </w:p>
+    <w:p>
+      <w:pPr>
+        <w:spacing w:line="360" w:lineRule="auto"/>
+        <w:jc w:val="both"/>
+        <w:rPr>
+          <w:rFonts w:ascii="Times New Roman" w:hAnsi="Times New Roman" w:cs="Times New Roman"/>
+        </w:rPr>
+      </w:pPr>
+      <w:r>
+        <w:rPr>
+          <w:rFonts w:ascii="Times New Roman" w:hAnsi="Times New Roman" w:cs="Times New Roman"/>
+        </w:rPr>
+        <w:t xml:space="preserve">WalkIn: </w:t>
+      </w:r>
+    </w:p>
+    <w:p>
+      <w:pPr>
+        <w:spacing w:line="360" w:lineRule="auto"/>
+        <w:jc w:val="both"/>
+        <w:rPr>
+          <w:rFonts w:ascii="Times New Roman" w:hAnsi="Times New Roman" w:cs="Times New Roman"/>
+        </w:rPr>
+      </w:pPr>
+      <w:r>
+        <w:rPr>
+          <w:rFonts w:ascii="Times New Roman" w:hAnsi="Times New Roman" w:cs="Times New Roman"/>
+        </w:rPr>
         <w:lastRenderedPageBreak/>
-        <w:t>BookingSystem</w:t>
-      </w:r>
-      <w:bookmarkEnd w:id="6"/>
-      <w:r>
-        <w:t xml:space="preserve"> </w:t>
-      </w:r>
-    </w:p>
-    <w:p/>
-    <w:p>
-      <w:pPr>
-        <w:spacing w:line="360" w:lineRule="auto"/>
-        <w:jc w:val="both"/>
-        <w:rPr>
-          <w:rFonts w:ascii="Times New Roman" w:hAnsi="Times New Roman" w:cs="Times New Roman"/>
-        </w:rPr>
-      </w:pPr>
-      <w:r>
-        <w:rPr>
-          <w:rFonts w:ascii="Times New Roman" w:hAnsi="Times New Roman" w:cs="Times New Roman"/>
-        </w:rPr>
-        <w:t>Represents the main control class responsible for managing bookings, including selecting, unselecting, recording arrivals, cancelling reservations, and changing tables.</w:t>
-      </w:r>
-    </w:p>
-    <w:p>
-      <w:pPr>
-        <w:spacing w:line="360" w:lineRule="auto"/>
-        <w:jc w:val="both"/>
-        <w:rPr>
-          <w:rFonts w:ascii="Times New Roman" w:hAnsi="Times New Roman" w:cs="Times New Roman"/>
-        </w:rPr>
-      </w:pPr>
-    </w:p>
-    <w:p>
-      <w:pPr>
-        <w:spacing w:line="360" w:lineRule="auto"/>
-        <w:jc w:val="both"/>
-        <w:rPr>
-          <w:rFonts w:ascii="Times New Roman" w:hAnsi="Times New Roman" w:cs="Times New Roman"/>
-        </w:rPr>
-      </w:pPr>
-      <w:r>
-        <w:rPr>
-          <w:rFonts w:ascii="Times New Roman" w:hAnsi="Times New Roman" w:cs="Times New Roman"/>
-        </w:rPr>
-        <w:t>Booking</w:t>
-      </w:r>
-      <w:r>
-        <w:rPr>
-          <w:rFonts w:ascii="Times New Roman" w:hAnsi="Times New Roman" w:cs="Times New Roman"/>
-        </w:rPr>
-        <w:t>:</w:t>
-      </w:r>
-      <w:r>
-        <w:rPr>
-          <w:rFonts w:ascii="Times New Roman" w:hAnsi="Times New Roman" w:cs="Times New Roman"/>
-        </w:rPr>
-        <w:t xml:space="preserve"> </w:t>
-      </w:r>
-    </w:p>
-    <w:p>
-      <w:pPr>
-        <w:spacing w:line="360" w:lineRule="auto"/>
-        <w:jc w:val="both"/>
-        <w:rPr>
-          <w:rFonts w:ascii="Times New Roman" w:hAnsi="Times New Roman" w:cs="Times New Roman"/>
-        </w:rPr>
-      </w:pPr>
-      <w:r>
-        <w:rPr>
-          <w:rFonts w:ascii="Times New Roman" w:hAnsi="Times New Roman" w:cs="Times New Roman"/>
-        </w:rPr>
-        <w:t>Represents a generic booking with attributes such as the number of covers and time.</w:t>
-      </w:r>
-    </w:p>
-    <w:p>
-      <w:pPr>
-        <w:spacing w:line="360" w:lineRule="auto"/>
-        <w:jc w:val="both"/>
-        <w:rPr>
-          <w:rFonts w:ascii="Times New Roman" w:hAnsi="Times New Roman" w:cs="Times New Roman"/>
-        </w:rPr>
-      </w:pPr>
-      <w:r>
-        <w:rPr>
-          <w:rFonts w:ascii="Times New Roman" w:hAnsi="Times New Roman" w:cs="Times New Roman"/>
-        </w:rPr>
-        <w:t xml:space="preserve">WalkIn: </w:t>
-      </w:r>
-    </w:p>
-    <w:p>
-      <w:pPr>
-        <w:spacing w:line="360" w:lineRule="auto"/>
-        <w:jc w:val="both"/>
-        <w:rPr>
-          <w:rFonts w:ascii="Times New Roman" w:hAnsi="Times New Roman" w:cs="Times New Roman"/>
-        </w:rPr>
-      </w:pPr>
-      <w:r>
-        <w:rPr>
-          <w:rFonts w:ascii="Times New Roman" w:hAnsi="Times New Roman" w:cs="Times New Roman"/>
-        </w:rPr>
         <w:t>Represents a walk-in booking, which inherits from Booking and includes additional operations specific to walk-ins.</w:t>
       </w:r>
     </w:p>
@@ -5265,64 +5630,64 @@
       <w:pPr>
         <w:pStyle w:val="Heading1"/>
       </w:pPr>
-      <w:bookmarkStart w:id="7" w:name="_Toc163988290"/>
-      <w:r>
+      <w:bookmarkStart w:id="8" w:name="_Toc163988862"/>
+      <w:r>
+        <w:t>Booking and Reservation Class</w:t>
+      </w:r>
+      <w:bookmarkEnd w:id="8"/>
+    </w:p>
+    <w:p>
+      <w:pPr>
+        <w:spacing w:line="360" w:lineRule="auto"/>
+        <w:jc w:val="both"/>
+        <w:rPr>
+          <w:rFonts w:ascii="Times New Roman" w:hAnsi="Times New Roman" w:cs="Times New Roman"/>
+        </w:rPr>
+      </w:pPr>
+    </w:p>
+    <w:p>
+      <w:pPr>
+        <w:spacing w:line="360" w:lineRule="auto"/>
+        <w:jc w:val="both"/>
+        <w:rPr>
+          <w:rFonts w:ascii="Times New Roman" w:hAnsi="Times New Roman" w:cs="Times New Roman"/>
+        </w:rPr>
+      </w:pPr>
+      <w:r>
+        <w:rPr>
+          <w:rFonts w:ascii="Times New Roman" w:hAnsi="Times New Roman" w:cs="Times New Roman"/>
+        </w:rPr>
+        <w:t>The Booking and Reservation classes represent different types of bookings, each with specific attributes and operations. State machines depict the transitions between booking states, such as new booking, waiting, and seated, providing a clear overview of the booking lifecycle.</w:t>
+      </w:r>
+    </w:p>
+    <w:p>
+      <w:pPr>
+        <w:spacing w:line="360" w:lineRule="auto"/>
+        <w:jc w:val="both"/>
+        <w:rPr>
+          <w:rFonts w:ascii="Times New Roman" w:hAnsi="Times New Roman" w:cs="Times New Roman"/>
+        </w:rPr>
+      </w:pPr>
+      <w:r>
+        <w:rPr>
+          <w:rFonts w:ascii="Times New Roman" w:hAnsi="Times New Roman" w:cs="Times New Roman"/>
+        </w:rPr>
+        <w:t>create: Transition from the newReservation state to the waiting state when a new reservation is created.</w:t>
+      </w:r>
+    </w:p>
+    <w:p>
+      <w:pPr>
+        <w:spacing w:line="360" w:lineRule="auto"/>
+        <w:jc w:val="both"/>
+        <w:rPr>
+          <w:rFonts w:ascii="Times New Roman" w:hAnsi="Times New Roman" w:cs="Times New Roman"/>
+        </w:rPr>
+      </w:pPr>
+      <w:r>
+        <w:rPr>
+          <w:rFonts w:ascii="Times New Roman" w:hAnsi="Times New Roman" w:cs="Times New Roman"/>
+        </w:rPr>
         <w:lastRenderedPageBreak/>
-        <w:t>Booking and Reservation Class</w:t>
-      </w:r>
-      <w:bookmarkEnd w:id="7"/>
-    </w:p>
-    <w:p>
-      <w:pPr>
-        <w:spacing w:line="360" w:lineRule="auto"/>
-        <w:jc w:val="both"/>
-        <w:rPr>
-          <w:rFonts w:ascii="Times New Roman" w:hAnsi="Times New Roman" w:cs="Times New Roman"/>
-        </w:rPr>
-      </w:pPr>
-    </w:p>
-    <w:p>
-      <w:pPr>
-        <w:spacing w:line="360" w:lineRule="auto"/>
-        <w:jc w:val="both"/>
-        <w:rPr>
-          <w:rFonts w:ascii="Times New Roman" w:hAnsi="Times New Roman" w:cs="Times New Roman"/>
-        </w:rPr>
-      </w:pPr>
-      <w:r>
-        <w:rPr>
-          <w:rFonts w:ascii="Times New Roman" w:hAnsi="Times New Roman" w:cs="Times New Roman"/>
-        </w:rPr>
-        <w:t>The Booking and Reservation classes represent different types of bookings, each with specific attributes and operations. State machines depict the transitions between booking states, such as new booking, waiting, and seated, providing a clear overview of the booking lifecycle.</w:t>
-      </w:r>
-    </w:p>
-    <w:p>
-      <w:pPr>
-        <w:spacing w:line="360" w:lineRule="auto"/>
-        <w:jc w:val="both"/>
-        <w:rPr>
-          <w:rFonts w:ascii="Times New Roman" w:hAnsi="Times New Roman" w:cs="Times New Roman"/>
-        </w:rPr>
-      </w:pPr>
-      <w:r>
-        <w:rPr>
-          <w:rFonts w:ascii="Times New Roman" w:hAnsi="Times New Roman" w:cs="Times New Roman"/>
-        </w:rPr>
-        <w:t>create: Transition from the newReservation state to the waiting state when a new reservation is created.</w:t>
-      </w:r>
-    </w:p>
-    <w:p>
-      <w:pPr>
-        <w:spacing w:line="360" w:lineRule="auto"/>
-        <w:jc w:val="both"/>
-        <w:rPr>
-          <w:rFonts w:ascii="Times New Roman" w:hAnsi="Times New Roman" w:cs="Times New Roman"/>
-        </w:rPr>
-      </w:pPr>
-      <w:r>
-        <w:rPr>
-          <w:rFonts w:ascii="Times New Roman" w:hAnsi="Times New Roman" w:cs="Times New Roman"/>
-        </w:rPr>
         <w:t>setArrivalTime(): Transition from the waiting state to the seated state when the arrival time for the reservation is set.</w:t>
       </w:r>
     </w:p>
@@ -5339,11 +5704,11 @@
       <w:pPr>
         <w:pStyle w:val="Heading2"/>
       </w:pPr>
-      <w:bookmarkStart w:id="8" w:name="_Toc163988291"/>
+      <w:bookmarkStart w:id="9" w:name="_Toc163988863"/>
       <w:r>
         <w:t>Implementation</w:t>
       </w:r>
-      <w:bookmarkEnd w:id="8"/>
+      <w:bookmarkEnd w:id="9"/>
     </w:p>
     <w:p>
       <w:pPr>
@@ -5438,9 +5803,8 @@
       <w:pPr>
         <w:pStyle w:val="Heading2"/>
       </w:pPr>
-      <w:bookmarkStart w:id="9" w:name="_Toc163988292"/>
-      <w:r>
-        <w:lastRenderedPageBreak/>
+      <w:bookmarkStart w:id="10" w:name="_Toc163988864"/>
+      <w:r>
         <w:t xml:space="preserve">Booking System </w:t>
       </w:r>
       <w:r>
@@ -5449,7 +5813,7 @@
       <w:r>
         <w:t>()</w:t>
       </w:r>
-      <w:bookmarkEnd w:id="9"/>
+      <w:bookmarkEnd w:id="10"/>
     </w:p>
     <w:p>
       <w:pPr>
@@ -5546,6 +5910,7 @@
           <w:szCs w:val="22"/>
           <w:lang w:val="en-GB"/>
         </w:rPr>
+        <w:lastRenderedPageBreak/>
         <w:drawing>
           <wp:inline distT="0" distB="0" distL="0" distR="0" wp14:anchorId="5E7A3AC5" wp14:editId="122D790D">
             <wp:extent cx="4429273" cy="3271811"/>
@@ -6106,12 +6471,11 @@
           <w:lang w:val="en-GB"/>
         </w:rPr>
       </w:pPr>
-      <w:bookmarkStart w:id="10" w:name="_Toc163988293"/>
-      <w:r>
-        <w:rPr>
-          <w:lang w:val="en-GB"/>
-        </w:rPr>
-        <w:lastRenderedPageBreak/>
+      <w:bookmarkStart w:id="11" w:name="_Toc163988865"/>
+      <w:r>
+        <w:rPr>
+          <w:lang w:val="en-GB"/>
+        </w:rPr>
         <w:t>Booking System</w:t>
       </w:r>
       <w:r>
@@ -6132,7 +6496,7 @@
         </w:rPr>
         <w:t>electBooking()</w:t>
       </w:r>
-      <w:bookmarkEnd w:id="10"/>
+      <w:bookmarkEnd w:id="11"/>
     </w:p>
     <w:p>
       <w:pPr>
@@ -6250,6 +6614,7 @@
           <w:szCs w:val="22"/>
           <w:lang w:val="en-GB"/>
         </w:rPr>
+        <w:lastRenderedPageBreak/>
         <w:drawing>
           <wp:inline distT="0" distB="0" distL="0" distR="0" wp14:anchorId="7589A742" wp14:editId="4C10CB93">
             <wp:extent cx="4627894" cy="3833495"/>
@@ -6748,76 +7113,76 @@
           <w:lang w:val="en-GB"/>
         </w:rPr>
       </w:pPr>
-      <w:bookmarkStart w:id="11" w:name="_Toc163988294"/>
-      <w:r>
-        <w:rPr>
+      <w:bookmarkStart w:id="12" w:name="_Toc163988866"/>
+      <w:r>
+        <w:rPr>
+          <w:lang w:val="en-GB"/>
+        </w:rPr>
+        <w:t>Booking System</w:t>
+      </w:r>
+      <w:r>
+        <w:rPr>
+          <w:lang w:val="en-GB"/>
+        </w:rPr>
+        <w:t xml:space="preserve"> c</w:t>
+      </w:r>
+      <w:r>
+        <w:rPr>
+          <w:lang w:val="en-GB"/>
+        </w:rPr>
+        <w:t>hangeTable()</w:t>
+      </w:r>
+      <w:bookmarkEnd w:id="12"/>
+    </w:p>
+    <w:p>
+      <w:pPr>
+        <w:rPr>
+          <w:lang w:val="en-GB"/>
+        </w:rPr>
+      </w:pPr>
+    </w:p>
+    <w:p>
+      <w:pPr>
+        <w:spacing w:line="360" w:lineRule="auto"/>
+        <w:jc w:val="both"/>
+        <w:rPr>
+          <w:rFonts w:ascii="Times New Roman" w:hAnsi="Times New Roman" w:cs="Times New Roman"/>
+          <w:lang w:val="en-GB"/>
+        </w:rPr>
+      </w:pPr>
+      <w:r>
+        <w:rPr>
+          <w:rFonts w:ascii="Times New Roman" w:hAnsi="Times New Roman" w:cs="Times New Roman"/>
+          <w:lang w:val="en-GB"/>
+        </w:rPr>
+        <w:t>BookingSystem::changeTable(r : Reservation, table : Table):</w:t>
+      </w:r>
+    </w:p>
+    <w:p>
+      <w:pPr>
+        <w:spacing w:line="360" w:lineRule="auto"/>
+        <w:jc w:val="both"/>
+        <w:rPr>
+          <w:rFonts w:ascii="Times New Roman" w:hAnsi="Times New Roman" w:cs="Times New Roman"/>
+          <w:lang w:val="en-GB"/>
+        </w:rPr>
+      </w:pPr>
+    </w:p>
+    <w:p>
+      <w:pPr>
+        <w:spacing w:line="360" w:lineRule="auto"/>
+        <w:jc w:val="both"/>
+        <w:rPr>
+          <w:rFonts w:ascii="Times New Roman" w:hAnsi="Times New Roman" w:cs="Times New Roman"/>
+          <w:lang w:val="en-GB"/>
+        </w:rPr>
+      </w:pPr>
+      <w:r>
+        <w:rPr>
+          <w:rFonts w:ascii="Times New Roman" w:hAnsi="Times New Roman" w:cs="Times New Roman"/>
           <w:lang w:val="en-GB"/>
         </w:rPr>
         <w:lastRenderedPageBreak/>
-        <w:t>Booking System</w:t>
-      </w:r>
-      <w:r>
-        <w:rPr>
-          <w:lang w:val="en-GB"/>
-        </w:rPr>
-        <w:t xml:space="preserve"> c</w:t>
-      </w:r>
-      <w:r>
-        <w:rPr>
-          <w:lang w:val="en-GB"/>
-        </w:rPr>
-        <w:t>hangeTable()</w:t>
-      </w:r>
-      <w:bookmarkEnd w:id="11"/>
-    </w:p>
-    <w:p>
-      <w:pPr>
-        <w:rPr>
-          <w:lang w:val="en-GB"/>
-        </w:rPr>
-      </w:pPr>
-    </w:p>
-    <w:p>
-      <w:pPr>
-        <w:spacing w:line="360" w:lineRule="auto"/>
-        <w:jc w:val="both"/>
-        <w:rPr>
-          <w:rFonts w:ascii="Times New Roman" w:hAnsi="Times New Roman" w:cs="Times New Roman"/>
-          <w:lang w:val="en-GB"/>
-        </w:rPr>
-      </w:pPr>
-      <w:r>
-        <w:rPr>
-          <w:rFonts w:ascii="Times New Roman" w:hAnsi="Times New Roman" w:cs="Times New Roman"/>
-          <w:lang w:val="en-GB"/>
-        </w:rPr>
-        <w:t>BookingSystem::changeTable(r : Reservation, table : Table):</w:t>
-      </w:r>
-    </w:p>
-    <w:p>
-      <w:pPr>
-        <w:spacing w:line="360" w:lineRule="auto"/>
-        <w:jc w:val="both"/>
-        <w:rPr>
-          <w:rFonts w:ascii="Times New Roman" w:hAnsi="Times New Roman" w:cs="Times New Roman"/>
-          <w:lang w:val="en-GB"/>
-        </w:rPr>
-      </w:pPr>
-    </w:p>
-    <w:p>
-      <w:pPr>
-        <w:spacing w:line="360" w:lineRule="auto"/>
-        <w:jc w:val="both"/>
-        <w:rPr>
-          <w:rFonts w:ascii="Times New Roman" w:hAnsi="Times New Roman" w:cs="Times New Roman"/>
-          <w:lang w:val="en-GB"/>
-        </w:rPr>
-      </w:pPr>
-      <w:r>
-        <w:rPr>
-          <w:rFonts w:ascii="Times New Roman" w:hAnsi="Times New Roman" w:cs="Times New Roman"/>
-          <w:lang w:val="en-GB"/>
-        </w:rPr>
         <w:t>Precondition (overNoOfCovers): Checks if the covers required for the booking (r.covers) are less than or equal to the covers available at the new table (table.covers). This prevents moving a booking to a table that cannot accommodate the required covers.</w:t>
       </w:r>
     </w:p>
@@ -7433,7 +7798,7 @@
           <w:lang w:val="en-GB"/>
         </w:rPr>
       </w:pPr>
-      <w:bookmarkStart w:id="12" w:name="_Toc163988295"/>
+      <w:bookmarkStart w:id="13" w:name="_Toc163988867"/>
       <w:r>
         <w:rPr>
           <w:lang w:val="en-GB"/>
@@ -7459,7 +7824,7 @@
         </w:rPr>
         <w:t>()</w:t>
       </w:r>
-      <w:bookmarkEnd w:id="12"/>
+      <w:bookmarkEnd w:id="13"/>
     </w:p>
     <w:p>
       <w:pPr>
@@ -8513,7 +8878,7 @@
           <w:lang w:val="en-GB"/>
         </w:rPr>
       </w:pPr>
-      <w:bookmarkStart w:id="13" w:name="_Toc163988296"/>
+      <w:bookmarkStart w:id="14" w:name="_Toc163988868"/>
       <w:r>
         <w:rPr>
           <w:lang w:val="en-GB"/>
@@ -8538,7 +8903,7 @@
         </w:rPr>
         <w:t>()</w:t>
       </w:r>
-      <w:bookmarkEnd w:id="13"/>
+      <w:bookmarkEnd w:id="14"/>
     </w:p>
     <w:p>
       <w:pPr>
@@ -9237,7 +9602,7 @@
           <w:lang w:val="en-GB"/>
         </w:rPr>
       </w:pPr>
-      <w:bookmarkStart w:id="14" w:name="_Toc163988297"/>
+      <w:bookmarkStart w:id="15" w:name="_Toc163988869"/>
       <w:r>
         <w:rPr>
           <w:lang w:val="en-GB"/>
@@ -9251,7 +9616,7 @@
         </w:rPr>
         <w:t xml:space="preserve"> recordArrival()</w:t>
       </w:r>
-      <w:bookmarkEnd w:id="14"/>
+      <w:bookmarkEnd w:id="15"/>
     </w:p>
     <w:p>
       <w:pPr>
@@ -9528,14 +9893,14 @@
     </w:p>
     <w:p>
       <w:pPr>
-        <w:pStyle w:val="Heading3"/>
-      </w:pPr>
-      <w:bookmarkStart w:id="15" w:name="_Toc163988298"/>
+        <w:pStyle w:val="Heading2"/>
+      </w:pPr>
+      <w:bookmarkStart w:id="16" w:name="_Toc163988870"/>
       <w:r>
         <w:lastRenderedPageBreak/>
         <w:t>State Machine for Reservation</w:t>
       </w:r>
-      <w:bookmarkEnd w:id="15"/>
+      <w:bookmarkEnd w:id="16"/>
     </w:p>
     <w:p>
       <w:pPr>
@@ -10048,12 +10413,12 @@
       <w:pPr>
         <w:pStyle w:val="Heading2"/>
       </w:pPr>
-      <w:bookmarkStart w:id="16" w:name="_Toc163988299"/>
+      <w:bookmarkStart w:id="17" w:name="_Toc163988871"/>
       <w:r>
         <w:lastRenderedPageBreak/>
         <w:t>Arrival before the booking</w:t>
       </w:r>
-      <w:bookmarkEnd w:id="16"/>
+      <w:bookmarkEnd w:id="17"/>
     </w:p>
     <w:p>
       <w:pPr>
@@ -10664,12 +11029,12 @@
       <w:pPr>
         <w:pStyle w:val="Heading1"/>
       </w:pPr>
-      <w:bookmarkStart w:id="17" w:name="_Toc163988300"/>
+      <w:bookmarkStart w:id="18" w:name="_Toc163988872"/>
       <w:r>
         <w:lastRenderedPageBreak/>
         <w:t>USE Model Overview</w:t>
       </w:r>
-      <w:bookmarkEnd w:id="17"/>
+      <w:bookmarkEnd w:id="18"/>
     </w:p>
     <w:p>
       <w:pPr>
@@ -10738,11 +11103,11 @@
       <w:pPr>
         <w:pStyle w:val="Heading1"/>
       </w:pPr>
-      <w:bookmarkStart w:id="18" w:name="_Toc163988301"/>
+      <w:bookmarkStart w:id="19" w:name="_Toc163988873"/>
       <w:r>
         <w:t>Testing and Validation</w:t>
       </w:r>
-      <w:bookmarkEnd w:id="18"/>
+      <w:bookmarkEnd w:id="19"/>
     </w:p>
     <w:p/>
     <w:p>
@@ -10800,7 +11165,6 @@
           <w:szCs w:val="24"/>
         </w:rPr>
       </w:pPr>
-      <w:bookmarkStart w:id="19" w:name="_Toc163988302"/>
     </w:p>
     <w:p/>
     <w:p/>
@@ -10809,11 +11173,12 @@
       <w:pPr>
         <w:pStyle w:val="Heading1"/>
       </w:pPr>
+      <w:bookmarkStart w:id="20" w:name="_Toc163988874"/>
       <w:r>
         <w:lastRenderedPageBreak/>
         <w:t>Booking System</w:t>
       </w:r>
-      <w:bookmarkEnd w:id="19"/>
+      <w:bookmarkEnd w:id="20"/>
     </w:p>
     <w:p>
       <w:pPr>
@@ -10982,11 +11347,11 @@
       <w:pPr>
         <w:pStyle w:val="Heading2"/>
       </w:pPr>
-      <w:bookmarkStart w:id="20" w:name="_Toc163988303"/>
+      <w:bookmarkStart w:id="21" w:name="_Toc163988875"/>
       <w:r>
         <w:t>State Machines</w:t>
       </w:r>
-      <w:bookmarkEnd w:id="20"/>
+      <w:bookmarkEnd w:id="21"/>
     </w:p>
     <w:p>
       <w:pPr>
@@ -11028,7 +11393,7 @@
       <w:pPr>
         <w:pStyle w:val="Heading3"/>
       </w:pPr>
-      <w:bookmarkStart w:id="21" w:name="_Toc163988304"/>
+      <w:bookmarkStart w:id="22" w:name="_Toc163988876"/>
       <w:r>
         <w:lastRenderedPageBreak/>
         <w:t>Booking System</w:t>
@@ -11036,7 +11401,7 @@
       <w:r>
         <w:t xml:space="preserve"> state machine</w:t>
       </w:r>
-      <w:bookmarkEnd w:id="21"/>
+      <w:bookmarkEnd w:id="22"/>
     </w:p>
     <w:p>
       <w:pPr>
@@ -11390,7 +11755,7 @@
       <w:pPr>
         <w:pStyle w:val="Heading3"/>
       </w:pPr>
-      <w:bookmarkStart w:id="22" w:name="_Toc163988305"/>
+      <w:bookmarkStart w:id="23" w:name="_Toc163988877"/>
       <w:r>
         <w:lastRenderedPageBreak/>
         <w:t>se</w:t>
@@ -11401,7 +11766,7 @@
       <w:r>
         <w:t>ectBooking()</w:t>
       </w:r>
-      <w:bookmarkEnd w:id="22"/>
+      <w:bookmarkEnd w:id="23"/>
       <w:r>
         <w:t xml:space="preserve">      </w:t>
       </w:r>
@@ -11494,11 +11859,11 @@
       <w:pPr>
         <w:pStyle w:val="Heading3"/>
       </w:pPr>
-      <w:bookmarkStart w:id="23" w:name="_Toc163988306"/>
+      <w:bookmarkStart w:id="24" w:name="_Toc163988878"/>
       <w:r>
         <w:t>unselectBooking()</w:t>
       </w:r>
-      <w:bookmarkEnd w:id="23"/>
+      <w:bookmarkEnd w:id="24"/>
     </w:p>
     <w:p>
       <w:r>
@@ -11588,7 +11953,7 @@
       <w:pPr>
         <w:pStyle w:val="Heading3"/>
       </w:pPr>
-      <w:bookmarkStart w:id="24" w:name="_Toc163988307"/>
+      <w:bookmarkStart w:id="25" w:name="_Toc163988879"/>
       <w:r>
         <w:lastRenderedPageBreak/>
         <w:t>cancelB</w:t>
@@ -11599,7 +11964,7 @@
       <w:r>
         <w:t>()</w:t>
       </w:r>
-      <w:bookmarkEnd w:id="24"/>
+      <w:bookmarkEnd w:id="25"/>
     </w:p>
     <w:p/>
     <w:p>
@@ -11733,14 +12098,14 @@
       <w:pPr>
         <w:pStyle w:val="Heading3"/>
       </w:pPr>
-      <w:bookmarkStart w:id="25" w:name="_Toc163988308"/>
+      <w:bookmarkStart w:id="26" w:name="_Toc163988880"/>
       <w:r>
         <w:t xml:space="preserve">Booking System </w:t>
       </w:r>
       <w:r>
         <w:t>Record arrival</w:t>
       </w:r>
-      <w:bookmarkEnd w:id="25"/>
+      <w:bookmarkEnd w:id="26"/>
       <w:r>
         <w:t xml:space="preserve"> </w:t>
       </w:r>
@@ -11855,12 +12220,12 @@
       <w:pPr>
         <w:pStyle w:val="Heading3"/>
       </w:pPr>
-      <w:bookmarkStart w:id="26" w:name="_Toc163988309"/>
+      <w:bookmarkStart w:id="27" w:name="_Toc163988881"/>
       <w:r>
         <w:lastRenderedPageBreak/>
         <w:t>Receptionist Operation</w:t>
       </w:r>
-      <w:bookmarkEnd w:id="26"/>
+      <w:bookmarkEnd w:id="27"/>
     </w:p>
     <w:p/>
     <w:p/>
@@ -11924,19 +12289,7 @@
         <w:rPr>
           <w:rFonts w:ascii="Times New Roman" w:hAnsi="Times New Roman" w:cs="Times New Roman"/>
         </w:rPr>
-        <w:t xml:space="preserve">Following the initial greeting, the seatWalkIn() operation </w:t>
-      </w:r>
-      <w:r>
-        <w:rPr>
-          <w:rFonts w:ascii="Times New Roman" w:hAnsi="Times New Roman" w:cs="Times New Roman"/>
-        </w:rPr>
-        <w:t>endeavours</w:t>
-      </w:r>
-      <w:r>
-        <w:rPr>
-          <w:rFonts w:ascii="Times New Roman" w:hAnsi="Times New Roman" w:cs="Times New Roman"/>
-        </w:rPr>
-        <w:t xml:space="preserve"> to find an available table for the walk-in customer. This process involves iterating over each table in the receptionist's list of tables. If a suitable table is found</w:t>
+        <w:t>Following the initial greeting, the seatWalkIn() operation endeavours to find an available table for the walk-in customer. This process involves iterating over each table in the receptionist's list of tables. If a suitable table is found</w:t>
       </w:r>
       <w:r>
         <w:rPr>
@@ -12771,11 +13124,11 @@
       <w:pPr>
         <w:pStyle w:val="Heading2"/>
       </w:pPr>
-      <w:bookmarkStart w:id="27" w:name="_Toc163988310"/>
+      <w:bookmarkStart w:id="28" w:name="_Toc163988882"/>
       <w:r>
         <w:t>Walk In State Machine</w:t>
       </w:r>
-      <w:bookmarkEnd w:id="27"/>
+      <w:bookmarkEnd w:id="28"/>
     </w:p>
     <w:p/>
     <w:p>
@@ -13130,12 +13483,12 @@
       <w:pPr>
         <w:pStyle w:val="Heading1"/>
       </w:pPr>
-      <w:bookmarkStart w:id="28" w:name="_Toc163988311"/>
+      <w:bookmarkStart w:id="29" w:name="_Toc163988883"/>
       <w:r>
         <w:lastRenderedPageBreak/>
         <w:t>Final Class and Object Diagrams</w:t>
       </w:r>
-      <w:bookmarkEnd w:id="28"/>
+      <w:bookmarkEnd w:id="29"/>
     </w:p>
     <w:p/>
     <w:p/>
@@ -13329,26 +13682,26 @@
       <w:pPr>
         <w:pStyle w:val="Heading2"/>
       </w:pPr>
-      <w:bookmarkStart w:id="29" w:name="_Toc163988312"/>
+      <w:bookmarkStart w:id="30" w:name="_Toc163988884"/>
       <w:r>
         <w:lastRenderedPageBreak/>
         <w:t>Pre and Post Conditions</w:t>
       </w:r>
-      <w:bookmarkEnd w:id="29"/>
+      <w:bookmarkEnd w:id="30"/>
     </w:p>
     <w:p/>
     <w:p>
       <w:pPr>
         <w:pStyle w:val="Heading3"/>
       </w:pPr>
-      <w:bookmarkStart w:id="30" w:name="_Toc163988313"/>
+      <w:bookmarkStart w:id="31" w:name="_Toc163988885"/>
       <w:r>
         <w:t>Booking System Record Arriva</w:t>
       </w:r>
       <w:r>
         <w:t>l</w:t>
       </w:r>
-      <w:bookmarkEnd w:id="30"/>
+      <w:bookmarkEnd w:id="31"/>
     </w:p>
     <w:p>
       <w:pPr>
@@ -13439,128 +13792,74 @@
       <w:pPr>
         <w:pStyle w:val="Heading3"/>
       </w:pPr>
-      <w:bookmarkStart w:id="31" w:name="_Toc163988314"/>
+      <w:bookmarkStart w:id="32" w:name="_Toc163988886"/>
       <w:r>
         <w:lastRenderedPageBreak/>
         <w:t>Booking System Cancel Conditions</w:t>
       </w:r>
-      <w:bookmarkEnd w:id="31"/>
-    </w:p>
-    <w:p>
-      <w:pPr>
-        <w:spacing w:line="360" w:lineRule="auto"/>
-        <w:jc w:val="both"/>
-        <w:rPr>
-          <w:rFonts w:ascii="Times New Roman" w:hAnsi="Times New Roman" w:cs="Times New Roman"/>
-        </w:rPr>
-      </w:pPr>
-      <w:r>
-        <w:rPr>
-          <w:rFonts w:ascii="Times New Roman" w:hAnsi="Times New Roman" w:cs="Times New Roman"/>
-        </w:rPr>
-        <w:t>I</w:t>
-      </w:r>
-      <w:r>
-        <w:rPr>
-          <w:rFonts w:ascii="Times New Roman" w:hAnsi="Times New Roman" w:cs="Times New Roman"/>
-        </w:rPr>
-        <w:t>n the system's implementation, a state machine governs the cancellation of reservations, ensuring proper handling of booking cancellations. The cancellation process involves transitioning the reservation through different states to reflect its updated status within the system.</w:t>
-      </w:r>
-    </w:p>
-    <w:p>
-      <w:pPr>
-        <w:spacing w:line="360" w:lineRule="auto"/>
-        <w:jc w:val="both"/>
-        <w:rPr>
-          <w:rFonts w:ascii="Times New Roman" w:hAnsi="Times New Roman" w:cs="Times New Roman"/>
-        </w:rPr>
-      </w:pPr>
-    </w:p>
-    <w:p>
-      <w:pPr>
-        <w:spacing w:line="360" w:lineRule="auto"/>
-        <w:jc w:val="both"/>
-        <w:rPr>
-          <w:rFonts w:ascii="Times New Roman" w:hAnsi="Times New Roman" w:cs="Times New Roman"/>
-        </w:rPr>
-      </w:pPr>
-      <w:r>
-        <w:rPr>
-          <w:rFonts w:ascii="Times New Roman" w:hAnsi="Times New Roman" w:cs="Times New Roman"/>
-        </w:rPr>
-        <w:t xml:space="preserve">The cancel operation is subject to preconditions and postconditions to maintain consistency and integrity. The precondition, denoted as Pre1, asserts that the reservation to be </w:t>
-      </w:r>
-      <w:r>
-        <w:rPr>
-          <w:rFonts w:ascii="Times New Roman" w:hAnsi="Times New Roman" w:cs="Times New Roman"/>
-        </w:rPr>
-        <w:t>cancelled</w:t>
-      </w:r>
-      <w:r>
-        <w:rPr>
-          <w:rFonts w:ascii="Times New Roman" w:hAnsi="Times New Roman" w:cs="Times New Roman"/>
-        </w:rPr>
-        <w:t xml:space="preserve"> (r) must currently exist within the system's list of current reservations (current). This ensures that only existing reservations can be </w:t>
-      </w:r>
-      <w:r>
-        <w:rPr>
-          <w:rFonts w:ascii="Times New Roman" w:hAnsi="Times New Roman" w:cs="Times New Roman"/>
-        </w:rPr>
-        <w:t>cancelled</w:t>
-      </w:r>
-      <w:r>
-        <w:rPr>
-          <w:rFonts w:ascii="Times New Roman" w:hAnsi="Times New Roman" w:cs="Times New Roman"/>
-        </w:rPr>
-        <w:t>, preventing erroneous or unauthorized cancellations.</w:t>
-      </w:r>
-    </w:p>
-    <w:p>
-      <w:pPr>
-        <w:spacing w:line="360" w:lineRule="auto"/>
-        <w:jc w:val="both"/>
-        <w:rPr>
-          <w:rFonts w:ascii="Times New Roman" w:hAnsi="Times New Roman" w:cs="Times New Roman"/>
-        </w:rPr>
-      </w:pPr>
-    </w:p>
-    <w:p>
-      <w:pPr>
-        <w:spacing w:line="360" w:lineRule="auto"/>
-        <w:jc w:val="both"/>
-        <w:rPr>
-          <w:rFonts w:ascii="Times New Roman" w:hAnsi="Times New Roman" w:cs="Times New Roman"/>
-        </w:rPr>
-      </w:pPr>
-      <w:r>
-        <w:rPr>
-          <w:rFonts w:ascii="Times New Roman" w:hAnsi="Times New Roman" w:cs="Times New Roman"/>
-        </w:rPr>
-        <w:t xml:space="preserve">Following the cancellation operation, the system's state is modified according to the postcondition, </w:t>
-      </w:r>
-      <w:r>
-        <w:rPr>
-          <w:rFonts w:ascii="Times New Roman" w:hAnsi="Times New Roman" w:cs="Times New Roman"/>
-        </w:rPr>
-        <w:t>labelled</w:t>
-      </w:r>
-      <w:r>
-        <w:rPr>
-          <w:rFonts w:ascii="Times New Roman" w:hAnsi="Times New Roman" w:cs="Times New Roman"/>
-        </w:rPr>
-        <w:t xml:space="preserve"> as Post1. This condition specifies that after the cancellation, the reservation r should no longer be included in the list of current reservations (current). This postcondition guarantees that the </w:t>
-      </w:r>
-      <w:r>
-        <w:rPr>
-          <w:rFonts w:ascii="Times New Roman" w:hAnsi="Times New Roman" w:cs="Times New Roman"/>
-        </w:rPr>
-        <w:t>cancelled</w:t>
-      </w:r>
-      <w:r>
-        <w:rPr>
-          <w:rFonts w:ascii="Times New Roman" w:hAnsi="Times New Roman" w:cs="Times New Roman"/>
-        </w:rPr>
-        <w:t xml:space="preserve"> reservation is effectively removed from the system, preventing any further actions or interactions associated with it.</w:t>
+      <w:bookmarkEnd w:id="32"/>
+    </w:p>
+    <w:p>
+      <w:pPr>
+        <w:spacing w:line="360" w:lineRule="auto"/>
+        <w:jc w:val="both"/>
+        <w:rPr>
+          <w:rFonts w:ascii="Times New Roman" w:hAnsi="Times New Roman" w:cs="Times New Roman"/>
+        </w:rPr>
+      </w:pPr>
+      <w:r>
+        <w:rPr>
+          <w:rFonts w:ascii="Times New Roman" w:hAnsi="Times New Roman" w:cs="Times New Roman"/>
+        </w:rPr>
+        <w:t>In the system's implementation, a state machine governs the cancellation of reservations, ensuring proper handling of booking cancellations. The cancellation process involves transitioning the reservation through different states to reflect its updated status within the system.</w:t>
+      </w:r>
+    </w:p>
+    <w:p>
+      <w:pPr>
+        <w:spacing w:line="360" w:lineRule="auto"/>
+        <w:jc w:val="both"/>
+        <w:rPr>
+          <w:rFonts w:ascii="Times New Roman" w:hAnsi="Times New Roman" w:cs="Times New Roman"/>
+        </w:rPr>
+      </w:pPr>
+    </w:p>
+    <w:p>
+      <w:pPr>
+        <w:spacing w:line="360" w:lineRule="auto"/>
+        <w:jc w:val="both"/>
+        <w:rPr>
+          <w:rFonts w:ascii="Times New Roman" w:hAnsi="Times New Roman" w:cs="Times New Roman"/>
+        </w:rPr>
+      </w:pPr>
+      <w:r>
+        <w:rPr>
+          <w:rFonts w:ascii="Times New Roman" w:hAnsi="Times New Roman" w:cs="Times New Roman"/>
+        </w:rPr>
+        <w:t>The cancel operation is subject to preconditions and postconditions to maintain consistency and integrity. The precondition, denoted as Pre1, asserts that the reservation to be cancelled (r) must currently exist within the system's list of current reservations (current). This ensures that only existing reservations can be cancelled, preventing erroneous or unauthorized cancellations.</w:t>
+      </w:r>
+    </w:p>
+    <w:p>
+      <w:pPr>
+        <w:spacing w:line="360" w:lineRule="auto"/>
+        <w:jc w:val="both"/>
+        <w:rPr>
+          <w:rFonts w:ascii="Times New Roman" w:hAnsi="Times New Roman" w:cs="Times New Roman"/>
+        </w:rPr>
+      </w:pPr>
+    </w:p>
+    <w:p>
+      <w:pPr>
+        <w:spacing w:line="360" w:lineRule="auto"/>
+        <w:jc w:val="both"/>
+        <w:rPr>
+          <w:rFonts w:ascii="Times New Roman" w:hAnsi="Times New Roman" w:cs="Times New Roman"/>
+        </w:rPr>
+      </w:pPr>
+      <w:r>
+        <w:rPr>
+          <w:rFonts w:ascii="Times New Roman" w:hAnsi="Times New Roman" w:cs="Times New Roman"/>
+        </w:rPr>
+        <w:t>Following the cancellation operation, the system's state is modified according to the postcondition, labelled as Post1. This condition specifies that after the cancellation, the reservation r should no longer be included in the list of current reservations (current). This postcondition guarantees that the cancelled reservation is effectively removed from the system, preventing any further actions or interactions associated with it.</w:t>
       </w:r>
     </w:p>
     <w:p>
@@ -13938,14 +14237,14 @@
           <w:lang w:val="en-GB"/>
         </w:rPr>
       </w:pPr>
-      <w:bookmarkStart w:id="32" w:name="_Toc163988315"/>
+      <w:bookmarkStart w:id="33" w:name="_Toc163988887"/>
       <w:r>
         <w:rPr>
           <w:lang w:val="en-GB"/>
         </w:rPr>
         <w:t>Cancel Pre-Condition Success</w:t>
       </w:r>
-      <w:bookmarkEnd w:id="32"/>
+      <w:bookmarkEnd w:id="33"/>
     </w:p>
     <w:p>
       <w:pPr>
@@ -14210,7 +14509,7 @@
           <w:lang w:val="en-GB"/>
         </w:rPr>
       </w:pPr>
-      <w:bookmarkStart w:id="33" w:name="_Toc163988316"/>
+      <w:bookmarkStart w:id="34" w:name="_Toc163988888"/>
       <w:r>
         <w:rPr>
           <w:lang w:val="en-GB"/>
@@ -14218,7 +14517,7 @@
         <w:lastRenderedPageBreak/>
         <w:t>Cancel post success</w:t>
       </w:r>
-      <w:bookmarkEnd w:id="33"/>
+      <w:bookmarkEnd w:id="34"/>
     </w:p>
     <w:p>
       <w:pPr>
@@ -14448,14 +14747,14 @@
           <w:lang w:val="en-GB"/>
         </w:rPr>
       </w:pPr>
-      <w:bookmarkStart w:id="34" w:name="_Toc163988317"/>
+      <w:bookmarkStart w:id="35" w:name="_Toc163988889"/>
       <w:r>
         <w:rPr>
           <w:lang w:val="en-GB"/>
         </w:rPr>
         <w:t>Cancel pre success</w:t>
       </w:r>
-      <w:bookmarkEnd w:id="34"/>
+      <w:bookmarkEnd w:id="35"/>
     </w:p>
     <w:p>
       <w:pPr>
@@ -14654,14 +14953,14 @@
           <w:lang w:val="en-GB"/>
         </w:rPr>
       </w:pPr>
-      <w:bookmarkStart w:id="35" w:name="_Toc163988318"/>
+      <w:bookmarkStart w:id="36" w:name="_Toc163988890"/>
       <w:r>
         <w:rPr>
           <w:lang w:val="en-GB"/>
         </w:rPr>
         <w:t>Cancel pre fail</w:t>
       </w:r>
-      <w:bookmarkEnd w:id="35"/>
+      <w:bookmarkEnd w:id="36"/>
     </w:p>
     <w:p>
       <w:pPr>
@@ -15099,7 +15398,7 @@
           <w:lang w:val="en-GB"/>
         </w:rPr>
       </w:pPr>
-      <w:bookmarkStart w:id="36" w:name="_Toc163988319"/>
+      <w:bookmarkStart w:id="37" w:name="_Toc163988891"/>
       <w:r>
         <w:rPr>
           <w:lang w:val="en-GB"/>
@@ -15107,7 +15406,7 @@
         <w:lastRenderedPageBreak/>
         <w:t>Booking System Change Table</w:t>
       </w:r>
-      <w:bookmarkEnd w:id="36"/>
+      <w:bookmarkEnd w:id="37"/>
     </w:p>
     <w:p>
       <w:pPr>
@@ -15174,14 +15473,14 @@
           <w:lang w:val="en-GB"/>
         </w:rPr>
       </w:pPr>
-      <w:bookmarkStart w:id="37" w:name="_Toc163988320"/>
+      <w:bookmarkStart w:id="38" w:name="_Toc163988892"/>
       <w:r>
         <w:rPr>
           <w:lang w:val="en-GB"/>
         </w:rPr>
         <w:t>overNoOfCovers()</w:t>
       </w:r>
-      <w:bookmarkEnd w:id="37"/>
+      <w:bookmarkEnd w:id="38"/>
     </w:p>
     <w:p>
       <w:pPr>
@@ -15911,7 +16210,7 @@
           <w:lang w:val="en-GB"/>
         </w:rPr>
       </w:pPr>
-      <w:bookmarkStart w:id="38" w:name="_Toc163988321"/>
+      <w:bookmarkStart w:id="39" w:name="_Toc163988893"/>
       <w:r>
         <w:rPr>
           <w:lang w:val="en-GB"/>
@@ -15919,7 +16218,7 @@
         <w:lastRenderedPageBreak/>
         <w:t>Make Reservation – Underage Condition</w:t>
       </w:r>
-      <w:bookmarkEnd w:id="38"/>
+      <w:bookmarkEnd w:id="39"/>
     </w:p>
     <w:p>
       <w:pPr>
@@ -16394,119 +16693,17 @@
         <w:rPr>
           <w:rFonts w:ascii="Times New Roman" w:hAnsi="Times New Roman" w:cs="Times New Roman"/>
         </w:rPr>
-        <w:t>In our efforts to optimize the restaurant management system, we undertook a project to enhance both the menu ordering and payment systems. Below is a detailed overview of the objectives, methodologies, challenges, and insights gained from our endeavour.</w:t>
-      </w:r>
-    </w:p>
-    <w:p>
-      <w:pPr>
-        <w:spacing w:line="360" w:lineRule="auto"/>
-        <w:jc w:val="both"/>
-        <w:rPr>
-          <w:rFonts w:ascii="Times New Roman" w:hAnsi="Times New Roman" w:cs="Times New Roman"/>
-        </w:rPr>
-      </w:pPr>
-    </w:p>
-    <w:p>
-      <w:pPr>
-        <w:spacing w:line="360" w:lineRule="auto"/>
-        <w:jc w:val="both"/>
-        <w:rPr>
-          <w:rFonts w:ascii="Times New Roman" w:hAnsi="Times New Roman" w:cs="Times New Roman"/>
-        </w:rPr>
-      </w:pPr>
-      <w:r>
-        <w:rPr>
-          <w:rFonts w:ascii="Times New Roman" w:hAnsi="Times New Roman" w:cs="Times New Roman"/>
-        </w:rPr>
-        <w:t>Menu Ordering System Enhancement:</w:t>
-      </w:r>
-    </w:p>
-    <w:p>
-      <w:pPr>
-        <w:spacing w:line="360" w:lineRule="auto"/>
-        <w:jc w:val="both"/>
-        <w:rPr>
-          <w:rFonts w:ascii="Times New Roman" w:hAnsi="Times New Roman" w:cs="Times New Roman"/>
-        </w:rPr>
-      </w:pPr>
-      <w:r>
-        <w:rPr>
-          <w:rFonts w:ascii="Times New Roman" w:hAnsi="Times New Roman" w:cs="Times New Roman"/>
-        </w:rPr>
-        <w:t>Our aim was to enrich the menu ordering system to offer customers a more personalized and flexible dining experience. The key objectives included:</w:t>
-      </w:r>
-    </w:p>
-    <w:p>
-      <w:pPr>
-        <w:spacing w:line="360" w:lineRule="auto"/>
-        <w:jc w:val="both"/>
-        <w:rPr>
-          <w:rFonts w:ascii="Times New Roman" w:hAnsi="Times New Roman" w:cs="Times New Roman"/>
-        </w:rPr>
-      </w:pPr>
-    </w:p>
-    <w:p>
-      <w:pPr>
-        <w:spacing w:line="360" w:lineRule="auto"/>
-        <w:jc w:val="both"/>
-        <w:rPr>
-          <w:rFonts w:ascii="Times New Roman" w:hAnsi="Times New Roman" w:cs="Times New Roman"/>
-        </w:rPr>
-      </w:pPr>
-      <w:r>
-        <w:rPr>
-          <w:rFonts w:ascii="Times New Roman" w:hAnsi="Times New Roman" w:cs="Times New Roman"/>
-        </w:rPr>
-        <w:t>Menu Customization: Introducing features that allow customers to customize their orders based on their preferences or dietary requirements, such as selecting specific ingredients or preparation methods.</w:t>
-      </w:r>
-    </w:p>
-    <w:p>
-      <w:pPr>
-        <w:spacing w:line="360" w:lineRule="auto"/>
-        <w:jc w:val="both"/>
-        <w:rPr>
-          <w:rFonts w:ascii="Times New Roman" w:hAnsi="Times New Roman" w:cs="Times New Roman"/>
-        </w:rPr>
-      </w:pPr>
-    </w:p>
-    <w:p>
-      <w:pPr>
-        <w:spacing w:line="360" w:lineRule="auto"/>
-        <w:jc w:val="both"/>
-        <w:rPr>
-          <w:rFonts w:ascii="Times New Roman" w:hAnsi="Times New Roman" w:cs="Times New Roman"/>
-        </w:rPr>
-      </w:pPr>
-      <w:r>
-        <w:rPr>
-          <w:rFonts w:ascii="Times New Roman" w:hAnsi="Times New Roman" w:cs="Times New Roman"/>
-        </w:rPr>
-        <w:t>Table Change Requests: Implementing functionality for customers to request changes to their assigned tables, facilitating smoother dining experiences, especially for larger groups or patrons with specific seating preferences.</w:t>
-      </w:r>
-    </w:p>
-    <w:p>
-      <w:pPr>
-        <w:spacing w:line="360" w:lineRule="auto"/>
-        <w:jc w:val="both"/>
-        <w:rPr>
-          <w:rFonts w:ascii="Times New Roman" w:hAnsi="Times New Roman" w:cs="Times New Roman"/>
-        </w:rPr>
-      </w:pPr>
-    </w:p>
-    <w:p>
-      <w:pPr>
-        <w:spacing w:line="360" w:lineRule="auto"/>
-        <w:jc w:val="both"/>
-        <w:rPr>
-          <w:rFonts w:ascii="Times New Roman" w:hAnsi="Times New Roman" w:cs="Times New Roman"/>
-        </w:rPr>
-      </w:pPr>
-      <w:r>
-        <w:rPr>
-          <w:rFonts w:ascii="Times New Roman" w:hAnsi="Times New Roman" w:cs="Times New Roman"/>
-        </w:rPr>
-        <w:t>To achieve these objectives, we developed detailed use case scenarios outlining the steps involved in placing customized orders and requesting table changes. Additionally, we defined preconditions, postconditions, and invariants to ensure the correctness and consistency of the menu ordering process.</w:t>
-      </w:r>
+        <w:t xml:space="preserve">Although our efforts to implement enhancements to the restaurant management system were unsuccessful, we included a detailed report to demonstrate our commitment to introducing new features. </w:t>
+      </w:r>
+    </w:p>
+    <w:p>
+      <w:pPr>
+        <w:spacing w:line="360" w:lineRule="auto"/>
+        <w:jc w:val="both"/>
+        <w:rPr>
+          <w:rFonts w:ascii="Times New Roman" w:hAnsi="Times New Roman" w:cs="Times New Roman"/>
+        </w:rPr>
+      </w:pPr>
     </w:p>
     <w:p>
       <w:pPr>
@@ -16530,9 +16727,8 @@
           <w:rFonts w:ascii="Times New Roman" w:hAnsi="Times New Roman" w:cs="Times New Roman"/>
           <w:noProof/>
         </w:rPr>
-        <w:lastRenderedPageBreak/>
         <w:drawing>
-          <wp:inline distT="0" distB="0" distL="0" distR="0" wp14:anchorId="741445ED" wp14:editId="6624035D">
+          <wp:inline distT="0" distB="0" distL="0" distR="0" wp14:anchorId="39A0762C" wp14:editId="5BE24110">
             <wp:extent cx="3571568" cy="4245610"/>
             <wp:effectExtent l="63500" t="63500" r="124460" b="123190"/>
             <wp:docPr id="49636400" name="Picture 19" descr="A screenshot of a computer program&#10;&#10;Description automatically generated"/>
@@ -16603,7 +16799,7 @@
         </w:rPr>
         <w:lastRenderedPageBreak/>
         <w:drawing>
-          <wp:inline distT="0" distB="0" distL="0" distR="0" wp14:anchorId="43DE0BB9" wp14:editId="387483E3">
+          <wp:inline distT="0" distB="0" distL="0" distR="0" wp14:anchorId="11E6DCCE" wp14:editId="60B18414">
             <wp:extent cx="4931643" cy="6532245"/>
             <wp:effectExtent l="63500" t="63500" r="123190" b="122555"/>
             <wp:docPr id="1710895102" name="Picture 20" descr="A screenshot of a computer program&#10;&#10;Description automatically generated"/>
@@ -16683,7 +16879,7 @@
         </w:rPr>
         <w:lastRenderedPageBreak/>
         <w:drawing>
-          <wp:inline distT="0" distB="0" distL="0" distR="0" wp14:anchorId="77B0ED1A" wp14:editId="36BFCB70">
+          <wp:inline distT="0" distB="0" distL="0" distR="0" wp14:anchorId="1524EAC7" wp14:editId="444FA344">
             <wp:extent cx="4264506" cy="6198235"/>
             <wp:effectExtent l="0" t="0" r="3175" b="0"/>
             <wp:docPr id="800657864" name="Picture 5" descr="A screenshot of a computer program&#10;&#10;Description automatically generated"/>
@@ -16852,31 +17048,37 @@
         <w:rPr>
           <w:rFonts w:ascii="Times New Roman" w:hAnsi="Times New Roman" w:cs="Times New Roman"/>
         </w:rPr>
-        <w:t>Our goal here was to adapt the payment system to accommodate both card and cash transactions, providing customers with greater flexibility in settling their bills. The main objectives included:</w:t>
-      </w:r>
-    </w:p>
-    <w:p>
-      <w:pPr>
-        <w:spacing w:line="360" w:lineRule="auto"/>
-        <w:jc w:val="both"/>
-        <w:rPr>
-          <w:rFonts w:ascii="Times New Roman" w:hAnsi="Times New Roman" w:cs="Times New Roman"/>
-        </w:rPr>
-      </w:pPr>
-    </w:p>
-    <w:p>
-      <w:pPr>
-        <w:spacing w:line="360" w:lineRule="auto"/>
-        <w:jc w:val="both"/>
-        <w:rPr>
-          <w:rFonts w:ascii="Times New Roman" w:hAnsi="Times New Roman" w:cs="Times New Roman"/>
-        </w:rPr>
-      </w:pPr>
-      <w:r>
-        <w:rPr>
-          <w:rFonts w:ascii="Times New Roman" w:hAnsi="Times New Roman" w:cs="Times New Roman"/>
-        </w:rPr>
-        <w:t>Support for Multiple Payment Methods: Modifying the payment system to accept various payment methods, including credit/debit cards, mobile payments, and cash.</w:t>
+        <w:t>Our goal here was to adapt the payment system to accommodate both card and cash transactions, providing customers with greater flexibility in settling their bills. The main objectives included</w:t>
+      </w:r>
+      <w:r>
+        <w:rPr>
+          <w:rFonts w:ascii="Times New Roman" w:hAnsi="Times New Roman" w:cs="Times New Roman"/>
+        </w:rPr>
+        <w:t>.</w:t>
+      </w:r>
+    </w:p>
+    <w:p>
+      <w:pPr>
+        <w:spacing w:line="360" w:lineRule="auto"/>
+        <w:jc w:val="both"/>
+        <w:rPr>
+          <w:rFonts w:ascii="Times New Roman" w:hAnsi="Times New Roman" w:cs="Times New Roman"/>
+        </w:rPr>
+      </w:pPr>
+    </w:p>
+    <w:p>
+      <w:pPr>
+        <w:spacing w:line="360" w:lineRule="auto"/>
+        <w:jc w:val="both"/>
+        <w:rPr>
+          <w:rFonts w:ascii="Times New Roman" w:hAnsi="Times New Roman" w:cs="Times New Roman"/>
+        </w:rPr>
+      </w:pPr>
+      <w:r>
+        <w:rPr>
+          <w:rFonts w:ascii="Times New Roman" w:hAnsi="Times New Roman" w:cs="Times New Roman"/>
+        </w:rPr>
+        <w:t>Support for Multiple Payment Methods: Modifying the payment system to accept various payment methods, including credit/debit cards and cash.</w:t>
       </w:r>
     </w:p>
     <w:p>
@@ -16999,7 +17201,7 @@
         </w:rPr>
         <w:lastRenderedPageBreak/>
         <w:drawing>
-          <wp:inline distT="0" distB="0" distL="0" distR="0" wp14:anchorId="68F46079" wp14:editId="0225E6F7">
+          <wp:inline distT="0" distB="0" distL="0" distR="0" wp14:anchorId="3E3752C7" wp14:editId="6B6F656C">
             <wp:extent cx="5731510" cy="3982720"/>
             <wp:effectExtent l="63500" t="63500" r="123190" b="132080"/>
             <wp:docPr id="495945732" name="Picture 16" descr="A computer screen shot of a black screen&#10;&#10;Description automatically generated"/>
@@ -17079,7 +17281,7 @@
         </w:rPr>
         <w:lastRenderedPageBreak/>
         <w:drawing>
-          <wp:inline distT="0" distB="0" distL="0" distR="0" wp14:anchorId="031A3F84" wp14:editId="21035DC2">
+          <wp:inline distT="0" distB="0" distL="0" distR="0" wp14:anchorId="2B92C4DD" wp14:editId="38972A07">
             <wp:extent cx="4495800" cy="6223000"/>
             <wp:effectExtent l="63500" t="63500" r="127000" b="127000"/>
             <wp:docPr id="1707161235" name="Picture 17" descr="A screenshot of a computer code&#10;&#10;Description automatically generated"/>
@@ -17150,7 +17352,7 @@
         </w:rPr>
         <w:lastRenderedPageBreak/>
         <w:drawing>
-          <wp:inline distT="0" distB="0" distL="0" distR="0" wp14:anchorId="1930ABCC" wp14:editId="7B3B7883">
+          <wp:inline distT="0" distB="0" distL="0" distR="0" wp14:anchorId="1A341CEC" wp14:editId="5C463D0F">
             <wp:extent cx="3442970" cy="6839658"/>
             <wp:effectExtent l="63500" t="63500" r="125730" b="132715"/>
             <wp:docPr id="1349199681" name="Picture 18" descr="A screenshot of a computer program&#10;&#10;Description automatically generated"/>
@@ -17239,7 +17441,7 @@
         </w:rPr>
         <w:lastRenderedPageBreak/>
         <w:drawing>
-          <wp:inline distT="0" distB="0" distL="0" distR="0" wp14:anchorId="64CFDBEA" wp14:editId="7C8AE750">
+          <wp:inline distT="0" distB="0" distL="0" distR="0" wp14:anchorId="0DA1528D" wp14:editId="00E8A67F">
             <wp:extent cx="5731510" cy="2811780"/>
             <wp:effectExtent l="0" t="0" r="0" b="0"/>
             <wp:docPr id="1548049142" name="Picture 4" descr="A screen shot of a computer&#10;&#10;Description automatically generated"/>
@@ -17492,12 +17694,12 @@
       <w:pPr>
         <w:pStyle w:val="Heading1"/>
       </w:pPr>
-      <w:bookmarkStart w:id="39" w:name="_Toc163988322"/>
+      <w:bookmarkStart w:id="40" w:name="_Toc164007021"/>
       <w:r>
         <w:lastRenderedPageBreak/>
         <w:t>Restaurant Project Code</w:t>
       </w:r>
-      <w:bookmarkEnd w:id="39"/>
+      <w:bookmarkEnd w:id="40"/>
     </w:p>
     <w:p/>
     <w:p>
@@ -17512,19 +17714,13 @@
         <w:rPr>
           <w:rFonts w:ascii="Times New Roman" w:hAnsi="Times New Roman" w:cs="Times New Roman"/>
         </w:rPr>
-        <w:t>The provided code constitutes a model for a booking system tailored to manage reservations and walk-in customers within an establishment. Developed by Aaron Baggot</w:t>
-      </w:r>
-      <w:r>
-        <w:rPr>
-          <w:rFonts w:ascii="Times New Roman" w:hAnsi="Times New Roman" w:cs="Times New Roman"/>
-        </w:rPr>
-        <w:t xml:space="preserve"> </w:t>
-      </w:r>
-      <w:r>
-        <w:rPr>
-          <w:rFonts w:ascii="Times New Roman" w:hAnsi="Times New Roman" w:cs="Times New Roman"/>
-        </w:rPr>
-        <w:t xml:space="preserve"> and </w:t>
+        <w:t xml:space="preserve">The provided code constitutes a model for a booking system tailored to manage reservations and walk-in customers within an establishment. Developed by Aaron Baggot </w:t>
+      </w:r>
+      <w:r>
+        <w:rPr>
+          <w:rFonts w:ascii="Times New Roman" w:hAnsi="Times New Roman" w:cs="Times New Roman"/>
+        </w:rPr>
+        <w:t xml:space="preserve">and </w:t>
       </w:r>
       <w:r>
         <w:rPr>
@@ -17554,19 +17750,7 @@
         <w:rPr>
           <w:rFonts w:ascii="Times New Roman" w:hAnsi="Times New Roman" w:cs="Times New Roman"/>
         </w:rPr>
-        <w:t xml:space="preserve">The main control class, BookingSystem, governs core operations crucial for managing bookings. These include selecting a booking, recording customer arrivals, </w:t>
-      </w:r>
-      <w:r>
-        <w:rPr>
-          <w:rFonts w:ascii="Times New Roman" w:hAnsi="Times New Roman" w:cs="Times New Roman"/>
-        </w:rPr>
-        <w:t>cancelling</w:t>
-      </w:r>
-      <w:r>
-        <w:rPr>
-          <w:rFonts w:ascii="Times New Roman" w:hAnsi="Times New Roman" w:cs="Times New Roman"/>
-        </w:rPr>
-        <w:t xml:space="preserve"> reservations, and facilitating table changes. Additionally, the BookingSystem class integrates a state machine to guide the flow of operations, ensuring a systematic progression from booking selection to finalization or cancellation.</w:t>
+        <w:t>The main control class, BookingSystem, governs core operations crucial for managing bookings. These include selecting a booking, recording customer arrivals, cancelling reservations, and facilitating table changes. Additionally, the BookingSystem class integrates a state machine to guide the flow of operations, ensuring a systematic progression from booking selection to finalization or cancellation.</w:t>
       </w:r>
     </w:p>
     <w:p>
@@ -21926,17 +22110,8 @@
           <w:b/>
           <w:bCs/>
         </w:rPr>
-        <w:t xml:space="preserve">    BookingSystem[1] role </w:t>
-      </w:r>
-      <w:proofErr w:type="spellStart"/>
-      <w:r>
-        <w:rPr>
-          <w:b/>
-          <w:bCs/>
-        </w:rPr>
-        <w:t>bsys</w:t>
-      </w:r>
-      <w:proofErr w:type="spellEnd"/>
+        <w:t xml:space="preserve">    BookingSystem[1] role bsys</w:t>
+      </w:r>
     </w:p>
     <w:p>
       <w:pPr>
@@ -22625,12 +22800,12 @@
       <w:pPr>
         <w:pStyle w:val="Heading1"/>
       </w:pPr>
-      <w:bookmarkStart w:id="40" w:name="_Toc163988323"/>
+      <w:bookmarkStart w:id="41" w:name="_Toc163988895"/>
       <w:r>
         <w:lastRenderedPageBreak/>
         <w:t>Conclusion</w:t>
       </w:r>
-      <w:bookmarkEnd w:id="40"/>
+      <w:bookmarkEnd w:id="41"/>
     </w:p>
     <w:p>
       <w:pPr>
@@ -22677,19 +22852,7 @@
         <w:rPr>
           <w:rFonts w:ascii="Times New Roman" w:hAnsi="Times New Roman" w:cs="Times New Roman"/>
         </w:rPr>
-        <w:t xml:space="preserve">Reflecting on the project, I've come to appreciate the importance of proactive problem-solving and continuous improvement in software development. Our efforts to enhance the menu ordering and payment systems exemplify our dedication to delivering an exceptional dining experience for our customers. Moving forward, I'm eager to apply the knowledge and insights gained from this project to future </w:t>
-      </w:r>
-      <w:r>
-        <w:rPr>
-          <w:rFonts w:ascii="Times New Roman" w:hAnsi="Times New Roman" w:cs="Times New Roman"/>
-        </w:rPr>
-        <w:t>endeavours</w:t>
-      </w:r>
-      <w:r>
-        <w:rPr>
-          <w:rFonts w:ascii="Times New Roman" w:hAnsi="Times New Roman" w:cs="Times New Roman"/>
-        </w:rPr>
-        <w:t>, continually striving to innovate and elevate the quality of software solutions.</w:t>
+        <w:t>Reflecting on the project, I've come to appreciate the importance of proactive problem-solving and continuous improvement in software development. Our efforts to enhance the menu ordering and payment systems exemplify our dedication to delivering an exceptional dining experience for our customers. Moving forward, I'm eager to apply the knowledge and insights gained from this project to future endeavours, continually striving to innovate and elevate the quality of software solutions.</w:t>
       </w:r>
     </w:p>
     <w:p>

</xml_diff>